<commit_message>
Updated SRS to reflect changes in response on 'entries' command
</commit_message>
<xml_diff>
--- a/server/SRS Server.docx
+++ b/server/SRS Server.docx
@@ -60,10 +60,8 @@
         <w:t>Version 1.</w:t>
       </w:r>
       <w:r>
-        <w:t>3</w:t>
-      </w:r>
-      <w:bookmarkStart w:id="0" w:name="_GoBack"/>
-      <w:bookmarkEnd w:id="0"/>
+        <w:t>4</w:t>
+      </w:r>
       <w:r>
         <w:t xml:space="preserve"> approved</w:t>
       </w:r>
@@ -84,7 +82,10 @@
         <w:pStyle w:val="ByLine"/>
       </w:pPr>
       <w:r>
-        <w:t>15</w:t>
+        <w:t>1</w:t>
+      </w:r>
+      <w:r>
+        <w:t>6</w:t>
       </w:r>
       <w:r>
         <w:t>.04.2015</w:t>
@@ -109,16 +110,16 @@
       <w:pPr>
         <w:pStyle w:val="TOCEntry"/>
       </w:pPr>
-      <w:bookmarkStart w:id="1" w:name="_Toc344877432"/>
-      <w:bookmarkStart w:id="2" w:name="_Toc344879822"/>
-      <w:bookmarkStart w:id="3" w:name="_Toc346508722"/>
-      <w:bookmarkStart w:id="4" w:name="_Toc346508952"/>
-      <w:bookmarkStart w:id="5" w:name="_Toc346509227"/>
+      <w:bookmarkStart w:id="0" w:name="_Toc344877432"/>
+      <w:bookmarkStart w:id="1" w:name="_Toc344879822"/>
+      <w:bookmarkStart w:id="2" w:name="_Toc346508722"/>
+      <w:bookmarkStart w:id="3" w:name="_Toc346508952"/>
+      <w:bookmarkStart w:id="4" w:name="_Toc346509227"/>
+      <w:bookmarkEnd w:id="0"/>
       <w:bookmarkEnd w:id="1"/>
       <w:bookmarkEnd w:id="2"/>
       <w:bookmarkEnd w:id="3"/>
       <w:bookmarkEnd w:id="4"/>
-      <w:bookmarkEnd w:id="5"/>
       <w:r>
         <w:lastRenderedPageBreak/>
         <w:t>Table of Contents</w:t>
@@ -1863,6 +1864,60 @@
         <w:tc>
           <w:tcPr>
             <w:tcW w:w="2160" w:type="dxa"/>
+          </w:tcPr>
+          <w:p>
+            <w:pPr>
+              <w:spacing w:before="40" w:after="40"/>
+            </w:pPr>
+            <w:r>
+              <w:t>Martin Disch</w:t>
+            </w:r>
+          </w:p>
+        </w:tc>
+        <w:tc>
+          <w:tcPr>
+            <w:tcW w:w="1170" w:type="dxa"/>
+          </w:tcPr>
+          <w:p>
+            <w:pPr>
+              <w:spacing w:before="40" w:after="40"/>
+            </w:pPr>
+            <w:r>
+              <w:t>15.04.15</w:t>
+            </w:r>
+          </w:p>
+        </w:tc>
+        <w:tc>
+          <w:tcPr>
+            <w:tcW w:w="4954" w:type="dxa"/>
+          </w:tcPr>
+          <w:p>
+            <w:pPr>
+              <w:spacing w:before="40" w:after="40"/>
+            </w:pPr>
+            <w:r>
+              <w:t>Handling of encoding over different platforms</w:t>
+            </w:r>
+          </w:p>
+        </w:tc>
+        <w:tc>
+          <w:tcPr>
+            <w:tcW w:w="1584" w:type="dxa"/>
+          </w:tcPr>
+          <w:p>
+            <w:pPr>
+              <w:spacing w:before="40" w:after="40"/>
+            </w:pPr>
+            <w:r>
+              <w:t>1.3</w:t>
+            </w:r>
+          </w:p>
+        </w:tc>
+      </w:tr>
+      <w:tr>
+        <w:tc>
+          <w:tcPr>
+            <w:tcW w:w="2160" w:type="dxa"/>
             <w:tcBorders>
               <w:bottom w:val="single" w:sz="12" w:space="0" w:color="auto"/>
             </w:tcBorders>
@@ -1888,7 +1943,7 @@
               <w:spacing w:before="40" w:after="40"/>
             </w:pPr>
             <w:r>
-              <w:t>15.04.15</w:t>
+              <w:t>16.04.15</w:t>
             </w:r>
           </w:p>
         </w:tc>
@@ -1904,7 +1959,7 @@
               <w:spacing w:before="40" w:after="40"/>
             </w:pPr>
             <w:r>
-              <w:t>Handling of encoding over different platforms</w:t>
+              <w:t>Format of response to ‘entries’ command</w:t>
             </w:r>
           </w:p>
         </w:tc>
@@ -1920,7 +1975,7 @@
               <w:spacing w:before="40" w:after="40"/>
             </w:pPr>
             <w:r>
-              <w:t>1.3</w:t>
+              <w:t>1.4</w:t>
             </w:r>
           </w:p>
         </w:tc>
@@ -1950,29 +2005,61 @@
       <w:pPr>
         <w:pStyle w:val="berschrift1"/>
       </w:pPr>
-      <w:bookmarkStart w:id="6" w:name="_Toc439994665"/>
-      <w:bookmarkStart w:id="7" w:name="_Toc416890330"/>
+      <w:bookmarkStart w:id="5" w:name="_Toc439994665"/>
+      <w:bookmarkStart w:id="6" w:name="_Toc416890330"/>
       <w:r>
         <w:lastRenderedPageBreak/>
         <w:t>Introduction</w:t>
       </w:r>
+      <w:bookmarkEnd w:id="5"/>
       <w:bookmarkEnd w:id="6"/>
+    </w:p>
+    <w:p>
+      <w:pPr>
+        <w:pStyle w:val="berschrift2"/>
+      </w:pPr>
+      <w:bookmarkStart w:id="7" w:name="_Toc439994667"/>
+      <w:bookmarkStart w:id="8" w:name="_Toc416890331"/>
+      <w:r>
+        <w:t>Purpose</w:t>
+      </w:r>
       <w:bookmarkEnd w:id="7"/>
+      <w:bookmarkEnd w:id="8"/>
+      <w:r>
+        <w:t xml:space="preserve"> </w:t>
+      </w:r>
+    </w:p>
+    <w:p>
+      <w:pPr>
+        <w:pStyle w:val="template"/>
+        <w:rPr>
+          <w:i w:val="0"/>
+        </w:rPr>
+      </w:pPr>
+      <w:r>
+        <w:rPr>
+          <w:i w:val="0"/>
+        </w:rPr>
+        <w:t xml:space="preserve">This document describes a socket-based storage system, </w:t>
+      </w:r>
+      <w:r>
+        <w:rPr>
+          <w:i w:val="0"/>
+        </w:rPr>
+        <w:t>running on a Raspberry Pi microcomputer.</w:t>
+      </w:r>
     </w:p>
     <w:p>
       <w:pPr>
         <w:pStyle w:val="berschrift2"/>
       </w:pPr>
-      <w:bookmarkStart w:id="8" w:name="_Toc439994667"/>
-      <w:bookmarkStart w:id="9" w:name="_Toc416890331"/>
-      <w:r>
-        <w:t>Purpose</w:t>
-      </w:r>
-      <w:bookmarkEnd w:id="8"/>
+      <w:bookmarkStart w:id="9" w:name="_Toc439994670"/>
+      <w:bookmarkStart w:id="10" w:name="_Toc416890332"/>
+      <w:r>
+        <w:t>Product Scope</w:t>
+      </w:r>
       <w:bookmarkEnd w:id="9"/>
-      <w:r>
-        <w:t xml:space="preserve"> </w:t>
-      </w:r>
+      <w:bookmarkEnd w:id="10"/>
     </w:p>
     <w:p>
       <w:pPr>
@@ -1985,66 +2072,34 @@
         <w:rPr>
           <w:i w:val="0"/>
         </w:rPr>
-        <w:t xml:space="preserve">This document describes a socket-based storage system, </w:t>
-      </w:r>
-      <w:r>
-        <w:rPr>
-          <w:i w:val="0"/>
-        </w:rPr>
-        <w:t>running on a Raspberry Pi microcomputer.</w:t>
+        <w:t xml:space="preserve">The software specified provides functionality for </w:t>
+      </w:r>
+      <w:proofErr w:type="spellStart"/>
+      <w:r>
+        <w:rPr>
+          <w:i w:val="0"/>
+        </w:rPr>
+        <w:t>KnowledgeBase</w:t>
+      </w:r>
+      <w:proofErr w:type="spellEnd"/>
+      <w:r>
+        <w:rPr>
+          <w:i w:val="0"/>
+        </w:rPr>
+        <w:t>, a note-taking application for Android. The system described here will act as a remote backup storage.</w:t>
       </w:r>
     </w:p>
     <w:p>
       <w:pPr>
         <w:pStyle w:val="berschrift2"/>
       </w:pPr>
-      <w:bookmarkStart w:id="10" w:name="_Toc439994670"/>
-      <w:bookmarkStart w:id="11" w:name="_Toc416890332"/>
-      <w:r>
-        <w:t>Product Scope</w:t>
-      </w:r>
-      <w:bookmarkEnd w:id="10"/>
+      <w:bookmarkStart w:id="11" w:name="_Toc439994672"/>
+      <w:bookmarkStart w:id="12" w:name="_Toc416890333"/>
+      <w:r>
+        <w:t>References</w:t>
+      </w:r>
       <w:bookmarkEnd w:id="11"/>
-    </w:p>
-    <w:p>
-      <w:pPr>
-        <w:pStyle w:val="template"/>
-        <w:rPr>
-          <w:i w:val="0"/>
-        </w:rPr>
-      </w:pPr>
-      <w:r>
-        <w:rPr>
-          <w:i w:val="0"/>
-        </w:rPr>
-        <w:t xml:space="preserve">The software specified provides functionality for </w:t>
-      </w:r>
-      <w:proofErr w:type="spellStart"/>
-      <w:r>
-        <w:rPr>
-          <w:i w:val="0"/>
-        </w:rPr>
-        <w:t>KnowledgeBase</w:t>
-      </w:r>
-      <w:proofErr w:type="spellEnd"/>
-      <w:r>
-        <w:rPr>
-          <w:i w:val="0"/>
-        </w:rPr>
-        <w:t>, a note-taking application for Android. The system described here will act as a remote backup storage.</w:t>
-      </w:r>
-    </w:p>
-    <w:p>
-      <w:pPr>
-        <w:pStyle w:val="berschrift2"/>
-      </w:pPr>
-      <w:bookmarkStart w:id="12" w:name="_Toc439994672"/>
-      <w:bookmarkStart w:id="13" w:name="_Toc416890333"/>
-      <w:r>
-        <w:t>References</w:t>
-      </w:r>
       <w:bookmarkEnd w:id="12"/>
-      <w:bookmarkEnd w:id="13"/>
     </w:p>
     <w:p>
       <w:pPr>
@@ -2151,25 +2206,57 @@
       <w:pPr>
         <w:pStyle w:val="berschrift1"/>
       </w:pPr>
-      <w:bookmarkStart w:id="14" w:name="_Toc439994673"/>
-      <w:bookmarkStart w:id="15" w:name="_Toc416890334"/>
+      <w:bookmarkStart w:id="13" w:name="_Toc439994673"/>
+      <w:bookmarkStart w:id="14" w:name="_Toc416890334"/>
       <w:r>
         <w:t>Overall Description</w:t>
       </w:r>
+      <w:bookmarkEnd w:id="13"/>
       <w:bookmarkEnd w:id="14"/>
+    </w:p>
+    <w:p>
+      <w:pPr>
+        <w:pStyle w:val="berschrift2"/>
+      </w:pPr>
+      <w:bookmarkStart w:id="15" w:name="_Toc439994675"/>
+      <w:bookmarkStart w:id="16" w:name="_Toc416890335"/>
+      <w:r>
+        <w:t>Product Functions</w:t>
+      </w:r>
       <w:bookmarkEnd w:id="15"/>
+      <w:bookmarkEnd w:id="16"/>
+    </w:p>
+    <w:p>
+      <w:pPr>
+        <w:pStyle w:val="template"/>
+        <w:rPr>
+          <w:i w:val="0"/>
+        </w:rPr>
+      </w:pPr>
+      <w:r>
+        <w:rPr>
+          <w:i w:val="0"/>
+        </w:rPr>
+        <w:t xml:space="preserve">The server will listen to incoming connections </w:t>
+      </w:r>
+      <w:r>
+        <w:rPr>
+          <w:i w:val="0"/>
+        </w:rPr>
+        <w:t>and allow the Android application to check on its status, get a list of all available backups, get a certain backup’s data and store new data.</w:t>
+      </w:r>
     </w:p>
     <w:p>
       <w:pPr>
         <w:pStyle w:val="berschrift2"/>
       </w:pPr>
-      <w:bookmarkStart w:id="16" w:name="_Toc439994675"/>
-      <w:bookmarkStart w:id="17" w:name="_Toc416890335"/>
-      <w:r>
-        <w:t>Product Functions</w:t>
-      </w:r>
-      <w:bookmarkEnd w:id="16"/>
+      <w:bookmarkStart w:id="17" w:name="_Toc439994677"/>
+      <w:bookmarkStart w:id="18" w:name="_Toc416890336"/>
+      <w:r>
+        <w:t>Operating Environment</w:t>
+      </w:r>
       <w:bookmarkEnd w:id="17"/>
+      <w:bookmarkEnd w:id="18"/>
     </w:p>
     <w:p>
       <w:pPr>
@@ -2182,26 +2269,34 @@
         <w:rPr>
           <w:i w:val="0"/>
         </w:rPr>
-        <w:t xml:space="preserve">The server will listen to incoming connections </w:t>
-      </w:r>
-      <w:r>
-        <w:rPr>
-          <w:i w:val="0"/>
-        </w:rPr>
-        <w:t>and allow the Android application to check on its status, get a list of all available backups, get a certain backup’s data and store new data.</w:t>
+        <w:t xml:space="preserve">The software will run in a screen instance on a Raspberry Pi microcomputer, running a current build of </w:t>
+      </w:r>
+      <w:proofErr w:type="spellStart"/>
+      <w:r>
+        <w:rPr>
+          <w:i w:val="0"/>
+        </w:rPr>
+        <w:t>Raspbian</w:t>
+      </w:r>
+      <w:proofErr w:type="spellEnd"/>
+      <w:r>
+        <w:rPr>
+          <w:i w:val="0"/>
+        </w:rPr>
+        <w:t xml:space="preserve"> with Python 2.7.</w:t>
       </w:r>
     </w:p>
     <w:p>
       <w:pPr>
         <w:pStyle w:val="berschrift2"/>
       </w:pPr>
-      <w:bookmarkStart w:id="18" w:name="_Toc439994677"/>
-      <w:bookmarkStart w:id="19" w:name="_Toc416890336"/>
-      <w:r>
-        <w:t>Operating Environment</w:t>
-      </w:r>
-      <w:bookmarkEnd w:id="18"/>
+      <w:bookmarkStart w:id="19" w:name="_Toc439994678"/>
+      <w:bookmarkStart w:id="20" w:name="_Toc416890337"/>
+      <w:r>
+        <w:t>Design and Implementation Constraints</w:t>
+      </w:r>
       <w:bookmarkEnd w:id="19"/>
+      <w:bookmarkEnd w:id="20"/>
     </w:p>
     <w:p>
       <w:pPr>
@@ -2214,120 +2309,80 @@
         <w:rPr>
           <w:i w:val="0"/>
         </w:rPr>
-        <w:t xml:space="preserve">The software will run in a screen instance on a Raspberry Pi microcomputer, running a current build of </w:t>
+        <w:t xml:space="preserve">As there is need for port forwarding, only a single specified port </w:t>
+      </w:r>
+      <w:proofErr w:type="gramStart"/>
+      <w:r>
+        <w:rPr>
+          <w:i w:val="0"/>
+        </w:rPr>
+        <w:t>can be used</w:t>
+      </w:r>
+      <w:proofErr w:type="gramEnd"/>
+      <w:r>
+        <w:rPr>
+          <w:i w:val="0"/>
+        </w:rPr>
+        <w:t>.</w:t>
+      </w:r>
+    </w:p>
+    <w:p>
+      <w:pPr>
+        <w:pStyle w:val="berschrift2"/>
+      </w:pPr>
+      <w:bookmarkStart w:id="21" w:name="_Toc439994679"/>
+      <w:bookmarkStart w:id="22" w:name="_Toc416890338"/>
+      <w:r>
+        <w:t>User Documentation</w:t>
+      </w:r>
+      <w:bookmarkEnd w:id="21"/>
+      <w:bookmarkEnd w:id="22"/>
+    </w:p>
+    <w:p>
+      <w:pPr>
+        <w:pStyle w:val="template"/>
+        <w:rPr>
+          <w:i w:val="0"/>
+        </w:rPr>
+      </w:pPr>
+      <w:r>
+        <w:rPr>
+          <w:i w:val="0"/>
+        </w:rPr>
+        <w:t>Do</w:t>
+      </w:r>
+      <w:r>
+        <w:rPr>
+          <w:i w:val="0"/>
+        </w:rPr>
+        <w:t xml:space="preserve">cumentation </w:t>
+      </w:r>
+      <w:proofErr w:type="gramStart"/>
+      <w:r>
+        <w:rPr>
+          <w:i w:val="0"/>
+        </w:rPr>
+        <w:t>will be provided</w:t>
+      </w:r>
+      <w:proofErr w:type="gramEnd"/>
+      <w:r>
+        <w:rPr>
+          <w:i w:val="0"/>
+        </w:rPr>
+        <w:t xml:space="preserve"> in the form of comments in code and a detailed </w:t>
       </w:r>
       <w:proofErr w:type="spellStart"/>
       <w:r>
         <w:rPr>
           <w:i w:val="0"/>
         </w:rPr>
-        <w:t>Raspbian</w:t>
+        <w:t>git</w:t>
       </w:r>
       <w:proofErr w:type="spellEnd"/>
       <w:r>
         <w:rPr>
           <w:i w:val="0"/>
         </w:rPr>
-        <w:t xml:space="preserve"> with Python 2.7.</w:t>
-      </w:r>
-    </w:p>
-    <w:p>
-      <w:pPr>
-        <w:pStyle w:val="berschrift2"/>
-      </w:pPr>
-      <w:bookmarkStart w:id="20" w:name="_Toc439994678"/>
-      <w:bookmarkStart w:id="21" w:name="_Toc416890337"/>
-      <w:r>
-        <w:t>Design and Implementation Constraints</w:t>
-      </w:r>
-      <w:bookmarkEnd w:id="20"/>
-      <w:bookmarkEnd w:id="21"/>
-    </w:p>
-    <w:p>
-      <w:pPr>
-        <w:pStyle w:val="template"/>
-        <w:rPr>
-          <w:i w:val="0"/>
-        </w:rPr>
-      </w:pPr>
-      <w:r>
-        <w:rPr>
-          <w:i w:val="0"/>
-        </w:rPr>
-        <w:t xml:space="preserve">As there is need for port forwarding, only a single specified port </w:t>
-      </w:r>
-      <w:proofErr w:type="gramStart"/>
-      <w:r>
-        <w:rPr>
-          <w:i w:val="0"/>
-        </w:rPr>
-        <w:t>can be used</w:t>
-      </w:r>
-      <w:proofErr w:type="gramEnd"/>
-      <w:r>
-        <w:rPr>
-          <w:i w:val="0"/>
-        </w:rPr>
-        <w:t>.</w:t>
-      </w:r>
-    </w:p>
-    <w:p>
-      <w:pPr>
-        <w:pStyle w:val="berschrift2"/>
-      </w:pPr>
-      <w:bookmarkStart w:id="22" w:name="_Toc439994679"/>
-      <w:bookmarkStart w:id="23" w:name="_Toc416890338"/>
-      <w:r>
-        <w:t>User Documentation</w:t>
-      </w:r>
-      <w:bookmarkEnd w:id="22"/>
-      <w:bookmarkEnd w:id="23"/>
-    </w:p>
-    <w:p>
-      <w:pPr>
-        <w:pStyle w:val="template"/>
-        <w:rPr>
-          <w:i w:val="0"/>
-        </w:rPr>
-      </w:pPr>
-      <w:r>
-        <w:rPr>
-          <w:i w:val="0"/>
-        </w:rPr>
-        <w:t>Do</w:t>
-      </w:r>
-      <w:r>
-        <w:rPr>
-          <w:i w:val="0"/>
-        </w:rPr>
-        <w:t xml:space="preserve">cumentation </w:t>
-      </w:r>
-      <w:proofErr w:type="gramStart"/>
-      <w:r>
-        <w:rPr>
-          <w:i w:val="0"/>
-        </w:rPr>
-        <w:t>will be provided</w:t>
-      </w:r>
-      <w:proofErr w:type="gramEnd"/>
-      <w:r>
-        <w:rPr>
-          <w:i w:val="0"/>
-        </w:rPr>
-        <w:t xml:space="preserve"> in the form of comments in code and a detailed </w:t>
-      </w:r>
-      <w:proofErr w:type="spellStart"/>
-      <w:r>
-        <w:rPr>
-          <w:i w:val="0"/>
-        </w:rPr>
-        <w:t>git</w:t>
-      </w:r>
-      <w:proofErr w:type="spellEnd"/>
-      <w:r>
-        <w:rPr>
-          <w:i w:val="0"/>
-        </w:rPr>
         <w:t xml:space="preserve"> history.</w:t>
       </w:r>
     </w:p>
@@ -2335,24 +2390,96 @@
       <w:pPr>
         <w:pStyle w:val="berschrift1"/>
       </w:pPr>
-      <w:bookmarkStart w:id="24" w:name="_Toc439994682"/>
-      <w:bookmarkStart w:id="25" w:name="_Toc416890339"/>
+      <w:bookmarkStart w:id="23" w:name="_Toc439994682"/>
+      <w:bookmarkStart w:id="24" w:name="_Toc416890339"/>
       <w:r>
         <w:lastRenderedPageBreak/>
         <w:t>External Interface Requirements</w:t>
       </w:r>
+      <w:bookmarkEnd w:id="23"/>
       <w:bookmarkEnd w:id="24"/>
+    </w:p>
+    <w:p>
+      <w:pPr>
+        <w:pStyle w:val="berschrift2"/>
+      </w:pPr>
+      <w:bookmarkStart w:id="25" w:name="_Toc416890340"/>
+      <w:r>
+        <w:t>User Interfaces</w:t>
+      </w:r>
       <w:bookmarkEnd w:id="25"/>
     </w:p>
     <w:p>
       <w:pPr>
+        <w:pStyle w:val="template"/>
+        <w:rPr>
+          <w:i w:val="0"/>
+        </w:rPr>
+      </w:pPr>
+      <w:r>
+        <w:rPr>
+          <w:i w:val="0"/>
+        </w:rPr>
+        <w:t>T</w:t>
+      </w:r>
+      <w:r>
+        <w:rPr>
+          <w:i w:val="0"/>
+        </w:rPr>
+        <w:t xml:space="preserve">he user will </w:t>
+      </w:r>
+      <w:r>
+        <w:rPr>
+          <w:i w:val="0"/>
+        </w:rPr>
+        <w:t xml:space="preserve">only </w:t>
+      </w:r>
+      <w:r>
+        <w:rPr>
+          <w:i w:val="0"/>
+        </w:rPr>
+        <w:t>interact with the Android application.</w:t>
+      </w:r>
+    </w:p>
+    <w:p>
+      <w:pPr>
+        <w:pStyle w:val="template"/>
+        <w:rPr>
+          <w:i w:val="0"/>
+        </w:rPr>
+      </w:pPr>
+      <w:r>
+        <w:rPr>
+          <w:i w:val="0"/>
+        </w:rPr>
+        <w:t xml:space="preserve">Status information of the server </w:t>
+      </w:r>
+      <w:proofErr w:type="gramStart"/>
+      <w:r>
+        <w:rPr>
+          <w:i w:val="0"/>
+        </w:rPr>
+        <w:t>will be printed</w:t>
+      </w:r>
+      <w:proofErr w:type="gramEnd"/>
+      <w:r>
+        <w:rPr>
+          <w:i w:val="0"/>
+        </w:rPr>
+        <w:t xml:space="preserve"> to standard console output and there is only one console command for directly controlling the server.</w:t>
+      </w:r>
+    </w:p>
+    <w:p>
+      <w:pPr>
         <w:pStyle w:val="berschrift2"/>
       </w:pPr>
-      <w:bookmarkStart w:id="26" w:name="_Toc416890340"/>
-      <w:r>
-        <w:t>User Interfaces</w:t>
+      <w:bookmarkStart w:id="26" w:name="_Toc439994686"/>
+      <w:bookmarkStart w:id="27" w:name="_Toc416890341"/>
+      <w:r>
+        <w:t>Communications Interfaces</w:t>
       </w:r>
       <w:bookmarkEnd w:id="26"/>
+      <w:bookmarkEnd w:id="27"/>
     </w:p>
     <w:p>
       <w:pPr>
@@ -2365,25 +2492,45 @@
         <w:rPr>
           <w:i w:val="0"/>
         </w:rPr>
-        <w:t>T</w:t>
-      </w:r>
-      <w:r>
-        <w:rPr>
-          <w:i w:val="0"/>
-        </w:rPr>
-        <w:t xml:space="preserve">he user will </w:t>
-      </w:r>
-      <w:r>
-        <w:rPr>
-          <w:i w:val="0"/>
-        </w:rPr>
-        <w:t xml:space="preserve">only </w:t>
-      </w:r>
-      <w:r>
-        <w:rPr>
-          <w:i w:val="0"/>
-        </w:rPr>
-        <w:t>interact with the Android application.</w:t>
+        <w:t>Communication between the Android application and the server wi</w:t>
+      </w:r>
+      <w:r>
+        <w:rPr>
+          <w:i w:val="0"/>
+        </w:rPr>
+        <w:t xml:space="preserve">ll be using the TCP/IP protocol and </w:t>
+      </w:r>
+      <w:proofErr w:type="gramStart"/>
+      <w:r>
+        <w:rPr>
+          <w:i w:val="0"/>
+        </w:rPr>
+        <w:t>will be formatted</w:t>
+      </w:r>
+      <w:proofErr w:type="gramEnd"/>
+      <w:r>
+        <w:rPr>
+          <w:i w:val="0"/>
+        </w:rPr>
+        <w:t xml:space="preserve"> </w:t>
+      </w:r>
+      <w:r>
+        <w:rPr>
+          <w:i w:val="0"/>
+        </w:rPr>
+        <w:t>in J</w:t>
+      </w:r>
+      <w:r>
+        <w:rPr>
+          <w:i w:val="0"/>
+        </w:rPr>
+        <w:t>avaScript Object Notation (JSON)</w:t>
+      </w:r>
+      <w:r>
+        <w:rPr>
+          <w:i w:val="0"/>
+        </w:rPr>
+        <w:t>.</w:t>
       </w:r>
     </w:p>
     <w:p>
@@ -2393,148 +2540,56 @@
           <w:i w:val="0"/>
         </w:rPr>
       </w:pPr>
-      <w:r>
-        <w:rPr>
-          <w:i w:val="0"/>
-        </w:rPr>
-        <w:t xml:space="preserve">Status information of the server </w:t>
+    </w:p>
+    <w:p>
+      <w:pPr>
+        <w:pStyle w:val="template"/>
+        <w:rPr>
+          <w:i w:val="0"/>
+        </w:rPr>
+      </w:pPr>
+      <w:r>
+        <w:rPr>
+          <w:i w:val="0"/>
+        </w:rPr>
+        <w:t xml:space="preserve">Due to the cross-platform nature of the project, different character encodings will pose a problem. This will be dealt with by rigorously implementing the Unicode ‘airlock’, which means that all internal data will be in Unicode and encoded in UTF-8 for storage or transmission and all incoming </w:t>
       </w:r>
       <w:proofErr w:type="gramStart"/>
       <w:r>
         <w:rPr>
           <w:i w:val="0"/>
         </w:rPr>
-        <w:t>will be printed</w:t>
+        <w:t>traffic</w:t>
       </w:r>
       <w:proofErr w:type="gramEnd"/>
       <w:r>
         <w:rPr>
           <w:i w:val="0"/>
         </w:rPr>
-        <w:t xml:space="preserve"> to standard console output and there is only one console command for directly controlling the server.</w:t>
-      </w:r>
+        <w:t xml:space="preserve"> will be decoded back into Unicode for internal usage.</w:t>
+      </w:r>
+    </w:p>
+    <w:p>
+      <w:pPr>
+        <w:pStyle w:val="berschrift1"/>
+      </w:pPr>
+      <w:bookmarkStart w:id="28" w:name="_Toc439994687"/>
+      <w:bookmarkStart w:id="29" w:name="_Toc416890342"/>
+      <w:r>
+        <w:t>System Features</w:t>
+      </w:r>
+      <w:bookmarkEnd w:id="28"/>
+      <w:bookmarkEnd w:id="29"/>
     </w:p>
     <w:p>
       <w:pPr>
         <w:pStyle w:val="berschrift2"/>
       </w:pPr>
-      <w:bookmarkStart w:id="27" w:name="_Toc439994686"/>
-      <w:bookmarkStart w:id="28" w:name="_Toc416890341"/>
-      <w:r>
-        <w:t>Communications Interfaces</w:t>
-      </w:r>
-      <w:bookmarkEnd w:id="27"/>
-      <w:bookmarkEnd w:id="28"/>
-    </w:p>
-    <w:p>
-      <w:pPr>
-        <w:pStyle w:val="template"/>
-        <w:rPr>
-          <w:i w:val="0"/>
-        </w:rPr>
-      </w:pPr>
-      <w:r>
-        <w:rPr>
-          <w:i w:val="0"/>
-        </w:rPr>
-        <w:t>Communication between the Android application and the server wi</w:t>
-      </w:r>
-      <w:r>
-        <w:rPr>
-          <w:i w:val="0"/>
-        </w:rPr>
-        <w:t xml:space="preserve">ll be using the TCP/IP protocol and </w:t>
-      </w:r>
-      <w:proofErr w:type="gramStart"/>
-      <w:r>
-        <w:rPr>
-          <w:i w:val="0"/>
-        </w:rPr>
-        <w:t>will be formatted</w:t>
-      </w:r>
-      <w:proofErr w:type="gramEnd"/>
-      <w:r>
-        <w:rPr>
-          <w:i w:val="0"/>
-        </w:rPr>
-        <w:t xml:space="preserve"> </w:t>
-      </w:r>
-      <w:r>
-        <w:rPr>
-          <w:i w:val="0"/>
-        </w:rPr>
-        <w:t>in J</w:t>
-      </w:r>
-      <w:r>
-        <w:rPr>
-          <w:i w:val="0"/>
-        </w:rPr>
-        <w:t>avaScript Object Notation (JSON)</w:t>
-      </w:r>
-      <w:r>
-        <w:rPr>
-          <w:i w:val="0"/>
-        </w:rPr>
-        <w:t>.</w:t>
-      </w:r>
-    </w:p>
-    <w:p>
-      <w:pPr>
-        <w:pStyle w:val="template"/>
-        <w:rPr>
-          <w:i w:val="0"/>
-        </w:rPr>
-      </w:pPr>
-    </w:p>
-    <w:p>
-      <w:pPr>
-        <w:pStyle w:val="template"/>
-        <w:rPr>
-          <w:i w:val="0"/>
-        </w:rPr>
-      </w:pPr>
-      <w:r>
-        <w:rPr>
-          <w:i w:val="0"/>
-        </w:rPr>
-        <w:t xml:space="preserve">Due to the cross-platform nature of the project, different character encodings will pose a problem. This will be dealt with by rigorously implementing the Unicode ‘airlock’, which means that all internal data will be in Unicode and encoded in UTF-8 for storage or transmission and all incoming </w:t>
-      </w:r>
-      <w:proofErr w:type="gramStart"/>
-      <w:r>
-        <w:rPr>
-          <w:i w:val="0"/>
-        </w:rPr>
-        <w:t>traffic</w:t>
-      </w:r>
-      <w:proofErr w:type="gramEnd"/>
-      <w:r>
-        <w:rPr>
-          <w:i w:val="0"/>
-        </w:rPr>
-        <w:t xml:space="preserve"> will be decoded back into Unicode for internal usage.</w:t>
-      </w:r>
-    </w:p>
-    <w:p>
-      <w:pPr>
-        <w:pStyle w:val="berschrift1"/>
-      </w:pPr>
-      <w:bookmarkStart w:id="29" w:name="_Toc439994687"/>
-      <w:bookmarkStart w:id="30" w:name="_Toc416890342"/>
-      <w:r>
-        <w:t>System Features</w:t>
-      </w:r>
-      <w:bookmarkEnd w:id="29"/>
+      <w:bookmarkStart w:id="30" w:name="_Toc416890343"/>
+      <w:r>
+        <w:t>Pinging/alive signal</w:t>
+      </w:r>
       <w:bookmarkEnd w:id="30"/>
-    </w:p>
-    <w:p>
-      <w:pPr>
-        <w:pStyle w:val="berschrift2"/>
-      </w:pPr>
-      <w:bookmarkStart w:id="31" w:name="_Toc416890343"/>
-      <w:r>
-        <w:t>Pinging/alive signal</w:t>
-      </w:r>
-      <w:bookmarkEnd w:id="31"/>
     </w:p>
     <w:p>
       <w:pPr>
@@ -2682,15 +2737,15 @@
       <w:pPr>
         <w:pStyle w:val="berschrift2"/>
       </w:pPr>
-      <w:bookmarkStart w:id="32" w:name="_Toc416890344"/>
-      <w:bookmarkStart w:id="33" w:name="_Toc439994690"/>
+      <w:bookmarkStart w:id="31" w:name="_Toc416890344"/>
+      <w:bookmarkStart w:id="32" w:name="_Toc439994690"/>
       <w:r>
         <w:t xml:space="preserve">Getting </w:t>
       </w:r>
       <w:r>
         <w:t>backup list</w:t>
       </w:r>
-      <w:bookmarkEnd w:id="32"/>
+      <w:bookmarkEnd w:id="31"/>
     </w:p>
     <w:p>
       <w:pPr>
@@ -2898,7 +2953,7 @@
           <w:rFonts w:ascii="Consolas" w:hAnsi="Consolas" w:cs="Consolas"/>
           <w:i w:val="0"/>
         </w:rPr>
-        <w:t>{“date”: “2015-03-25</w:t>
+        <w:t>“2015-03-25</w:t>
       </w:r>
       <w:r>
         <w:rPr>
@@ -2926,7 +2981,7 @@
           <w:rFonts w:ascii="Consolas" w:hAnsi="Consolas" w:cs="Consolas"/>
           <w:i w:val="0"/>
         </w:rPr>
-        <w:t xml:space="preserve"> },</w:t>
+        <w:t>,</w:t>
       </w:r>
       <w:r>
         <w:rPr>
@@ -2942,12 +2997,14 @@
         </w:rPr>
         <w:tab/>
       </w:r>
-      <w:r>
-        <w:rPr>
-          <w:rFonts w:ascii="Consolas" w:hAnsi="Consolas" w:cs="Consolas"/>
-          <w:i w:val="0"/>
-        </w:rPr>
-        <w:t>{“date”: “2015-04-03</w:t>
+      <w:bookmarkStart w:id="33" w:name="_GoBack"/>
+      <w:bookmarkEnd w:id="33"/>
+      <w:r>
+        <w:rPr>
+          <w:rFonts w:ascii="Consolas" w:hAnsi="Consolas" w:cs="Consolas"/>
+          <w:i w:val="0"/>
+        </w:rPr>
+        <w:t>“2015-04-03</w:t>
       </w:r>
       <w:r>
         <w:rPr>
@@ -2968,7 +3025,7 @@
           <w:rFonts w:ascii="Consolas" w:hAnsi="Consolas" w:cs="Consolas"/>
           <w:i w:val="0"/>
         </w:rPr>
-        <w:t>” }</w:t>
+        <w:t>”</w:t>
       </w:r>
       <w:r>
         <w:rPr>
@@ -3635,7 +3692,7 @@
       <w:r>
         <w:t>Performance Requirements</w:t>
       </w:r>
-      <w:bookmarkEnd w:id="33"/>
+      <w:bookmarkEnd w:id="32"/>
       <w:bookmarkEnd w:id="37"/>
     </w:p>
     <w:p>

</xml_diff>

<commit_message>
Small clarifications concerning encoding
</commit_message>
<xml_diff>
--- a/server/SRS Server.docx
+++ b/server/SRS Server.docx
@@ -2552,44 +2552,70 @@
         <w:rPr>
           <w:i w:val="0"/>
         </w:rPr>
-        <w:t xml:space="preserve">Due to the cross-platform nature of the project, different character encodings will pose a problem. This will be dealt with by rigorously implementing the Unicode ‘airlock’, which means that all internal data will be in Unicode and encoded in UTF-8 for storage or transmission and all incoming </w:t>
+        <w:t xml:space="preserve">Due to the cross-platform nature of the project, different character encodings will pose a problem. This </w:t>
       </w:r>
       <w:proofErr w:type="gramStart"/>
       <w:r>
         <w:rPr>
           <w:i w:val="0"/>
         </w:rPr>
-        <w:t>traffic</w:t>
+        <w:t>will be dealt with</w:t>
       </w:r>
       <w:proofErr w:type="gramEnd"/>
       <w:r>
         <w:rPr>
           <w:i w:val="0"/>
         </w:rPr>
-        <w:t xml:space="preserve"> will be decoded back into Unicode for internal usage.</w:t>
+        <w:t xml:space="preserve"> by </w:t>
+      </w:r>
+      <w:r>
+        <w:rPr>
+          <w:i w:val="0"/>
+        </w:rPr>
+        <w:t>making sure all data is</w:t>
+      </w:r>
+      <w:r>
+        <w:rPr>
+          <w:i w:val="0"/>
+        </w:rPr>
+        <w:t xml:space="preserve"> encoded in UTF-8 for storage or transmission and all incoming traffic will be decoded back </w:t>
+      </w:r>
+      <w:r>
+        <w:rPr>
+          <w:i w:val="0"/>
+        </w:rPr>
+        <w:t>from UTF-8</w:t>
+      </w:r>
+      <w:bookmarkStart w:id="28" w:name="_GoBack"/>
+      <w:bookmarkEnd w:id="28"/>
+      <w:r>
+        <w:rPr>
+          <w:i w:val="0"/>
+        </w:rPr>
+        <w:t xml:space="preserve"> for internal usage.</w:t>
       </w:r>
     </w:p>
     <w:p>
       <w:pPr>
         <w:pStyle w:val="berschrift1"/>
       </w:pPr>
-      <w:bookmarkStart w:id="28" w:name="_Toc439994687"/>
-      <w:bookmarkStart w:id="29" w:name="_Toc416890342"/>
+      <w:bookmarkStart w:id="29" w:name="_Toc439994687"/>
+      <w:bookmarkStart w:id="30" w:name="_Toc416890342"/>
       <w:r>
         <w:t>System Features</w:t>
       </w:r>
-      <w:bookmarkEnd w:id="28"/>
       <w:bookmarkEnd w:id="29"/>
+      <w:bookmarkEnd w:id="30"/>
     </w:p>
     <w:p>
       <w:pPr>
         <w:pStyle w:val="berschrift2"/>
       </w:pPr>
-      <w:bookmarkStart w:id="30" w:name="_Toc416890343"/>
+      <w:bookmarkStart w:id="31" w:name="_Toc416890343"/>
       <w:r>
         <w:t>Pinging/alive signal</w:t>
       </w:r>
-      <w:bookmarkEnd w:id="30"/>
+      <w:bookmarkEnd w:id="31"/>
     </w:p>
     <w:p>
       <w:pPr>
@@ -2737,15 +2763,15 @@
       <w:pPr>
         <w:pStyle w:val="berschrift2"/>
       </w:pPr>
-      <w:bookmarkStart w:id="31" w:name="_Toc416890344"/>
-      <w:bookmarkStart w:id="32" w:name="_Toc439994690"/>
+      <w:bookmarkStart w:id="32" w:name="_Toc416890344"/>
+      <w:bookmarkStart w:id="33" w:name="_Toc439994690"/>
       <w:r>
         <w:t xml:space="preserve">Getting </w:t>
       </w:r>
       <w:r>
         <w:t>backup list</w:t>
       </w:r>
-      <w:bookmarkEnd w:id="31"/>
+      <w:bookmarkEnd w:id="32"/>
     </w:p>
     <w:p>
       <w:pPr>
@@ -2997,8 +3023,6 @@
         </w:rPr>
         <w:tab/>
       </w:r>
-      <w:bookmarkStart w:id="33" w:name="_GoBack"/>
-      <w:bookmarkEnd w:id="33"/>
       <w:r>
         <w:rPr>
           <w:rFonts w:ascii="Consolas" w:hAnsi="Consolas" w:cs="Consolas"/>
@@ -3692,7 +3716,7 @@
       <w:r>
         <w:t>Performance Requirements</w:t>
       </w:r>
-      <w:bookmarkEnd w:id="32"/>
+      <w:bookmarkEnd w:id="33"/>
       <w:bookmarkEnd w:id="37"/>
     </w:p>
     <w:p>
@@ -4012,7 +4036,7 @@
       <w:rPr>
         <w:noProof/>
       </w:rPr>
-      <w:t>3</w:t>
+      <w:t>2</w:t>
     </w:r>
     <w:r>
       <w:fldChar w:fldCharType="end"/>

</xml_diff>

<commit_message>
Updated SRS phrasing about the Unicode airlock
</commit_message>
<xml_diff>
--- a/server/SRS Server.docx
+++ b/server/SRS Server.docx
@@ -2572,28 +2572,96 @@
         <w:rPr>
           <w:i w:val="0"/>
         </w:rPr>
-        <w:t>making sure all data is</w:t>
-      </w:r>
-      <w:r>
-        <w:rPr>
-          <w:i w:val="0"/>
-        </w:rPr>
-        <w:t xml:space="preserve"> encoded in UTF-8 for storage or transmission and all incoming traffic will be decoded back </w:t>
+        <w:t xml:space="preserve">rigorously implementing the “Unicode airlock”, </w:t>
+      </w:r>
+      <w:r>
+        <w:rPr>
+          <w:i w:val="0"/>
+        </w:rPr>
+        <w:t xml:space="preserve">making sure all </w:t>
+      </w:r>
+      <w:r>
+        <w:rPr>
+          <w:i w:val="0"/>
+        </w:rPr>
+        <w:t xml:space="preserve">internal </w:t>
+      </w:r>
+      <w:r>
+        <w:rPr>
+          <w:i w:val="0"/>
+        </w:rPr>
+        <w:t>data is</w:t>
+      </w:r>
+      <w:r>
+        <w:rPr>
+          <w:i w:val="0"/>
+        </w:rPr>
+        <w:t xml:space="preserve"> </w:t>
+      </w:r>
+      <w:r>
+        <w:rPr>
+          <w:i w:val="0"/>
+        </w:rPr>
+        <w:t xml:space="preserve">in Unicode and </w:t>
+      </w:r>
+      <w:r>
+        <w:rPr>
+          <w:i w:val="0"/>
+        </w:rPr>
+        <w:t>encoded in UT</w:t>
+      </w:r>
+      <w:r>
+        <w:rPr>
+          <w:i w:val="0"/>
+        </w:rPr>
+        <w:t>F-8 for storage and transmission. I</w:t>
+      </w:r>
+      <w:r>
+        <w:rPr>
+          <w:i w:val="0"/>
+        </w:rPr>
+        <w:t xml:space="preserve">ncoming traffic </w:t>
+      </w:r>
+      <w:r>
+        <w:rPr>
+          <w:i w:val="0"/>
+        </w:rPr>
+        <w:t xml:space="preserve">on the other hand, </w:t>
+      </w:r>
+      <w:proofErr w:type="gramStart"/>
+      <w:r>
+        <w:rPr>
+          <w:i w:val="0"/>
+        </w:rPr>
+        <w:t>will be decoded</w:t>
+      </w:r>
+      <w:proofErr w:type="gramEnd"/>
+      <w:r>
+        <w:rPr>
+          <w:i w:val="0"/>
+        </w:rPr>
+        <w:t xml:space="preserve"> back </w:t>
       </w:r>
       <w:r>
         <w:rPr>
           <w:i w:val="0"/>
         </w:rPr>
         <w:t>from UTF-8</w:t>
+      </w:r>
+      <w:r>
+        <w:rPr>
+          <w:i w:val="0"/>
+        </w:rPr>
+        <w:t xml:space="preserve"> to Unicode</w:t>
+      </w:r>
+      <w:r>
+        <w:rPr>
+          <w:i w:val="0"/>
+        </w:rPr>
+        <w:t xml:space="preserve"> for internal usage.</w:t>
       </w:r>
       <w:bookmarkStart w:id="28" w:name="_GoBack"/>
       <w:bookmarkEnd w:id="28"/>
-      <w:r>
-        <w:rPr>
-          <w:i w:val="0"/>
-        </w:rPr>
-        <w:t xml:space="preserve"> for internal usage.</w:t>
-      </w:r>
     </w:p>
     <w:p>
       <w:pPr>

</xml_diff>

<commit_message>
Updated SRS with new exception handling
</commit_message>
<xml_diff>
--- a/server/SRS Server.docx
+++ b/server/SRS Server.docx
@@ -60,7 +60,7 @@
         <w:t>Version 1.</w:t>
       </w:r>
       <w:r>
-        <w:t>4</w:t>
+        <w:t>5</w:t>
       </w:r>
       <w:r>
         <w:t xml:space="preserve"> approved</w:t>
@@ -122,7 +122,12 @@
       <w:bookmarkEnd w:id="4"/>
       <w:r>
         <w:lastRenderedPageBreak/>
-        <w:t>Table of Contents</w:t>
+        <w:t>Tabl</w:t>
+      </w:r>
+      <w:bookmarkStart w:id="5" w:name="_GoBack"/>
+      <w:bookmarkEnd w:id="5"/>
+      <w:r>
+        <w:t>e of Contents</w:t>
       </w:r>
     </w:p>
     <w:p>
@@ -180,7 +185,7 @@
         <w:fldChar w:fldCharType="begin"/>
       </w:r>
       <w:r>
-        <w:instrText xml:space="preserve"> PAGEREF _Toc416890330 \h </w:instrText>
+        <w:instrText xml:space="preserve"> PAGEREF _Toc416969051 \h </w:instrText>
       </w:r>
       <w:r>
         <w:fldChar w:fldCharType="separate"/>
@@ -242,7 +247,7 @@
         <w:rPr>
           <w:noProof/>
         </w:rPr>
-        <w:instrText xml:space="preserve"> PAGEREF _Toc416890331 \h </w:instrText>
+        <w:instrText xml:space="preserve"> PAGEREF _Toc416969052 \h </w:instrText>
       </w:r>
       <w:r>
         <w:rPr>
@@ -318,7 +323,7 @@
         <w:rPr>
           <w:noProof/>
         </w:rPr>
-        <w:instrText xml:space="preserve"> PAGEREF _Toc416890332 \h </w:instrText>
+        <w:instrText xml:space="preserve"> PAGEREF _Toc416969053 \h </w:instrText>
       </w:r>
       <w:r>
         <w:rPr>
@@ -394,7 +399,7 @@
         <w:rPr>
           <w:noProof/>
         </w:rPr>
-        <w:instrText xml:space="preserve"> PAGEREF _Toc416890333 \h </w:instrText>
+        <w:instrText xml:space="preserve"> PAGEREF _Toc416969054 \h </w:instrText>
       </w:r>
       <w:r>
         <w:rPr>
@@ -454,7 +459,7 @@
         <w:fldChar w:fldCharType="begin"/>
       </w:r>
       <w:r>
-        <w:instrText xml:space="preserve"> PAGEREF _Toc416890334 \h </w:instrText>
+        <w:instrText xml:space="preserve"> PAGEREF _Toc416969055 \h </w:instrText>
       </w:r>
       <w:r>
         <w:fldChar w:fldCharType="separate"/>
@@ -516,7 +521,7 @@
         <w:rPr>
           <w:noProof/>
         </w:rPr>
-        <w:instrText xml:space="preserve"> PAGEREF _Toc416890335 \h </w:instrText>
+        <w:instrText xml:space="preserve"> PAGEREF _Toc416969056 \h </w:instrText>
       </w:r>
       <w:r>
         <w:rPr>
@@ -592,7 +597,7 @@
         <w:rPr>
           <w:noProof/>
         </w:rPr>
-        <w:instrText xml:space="preserve"> PAGEREF _Toc416890336 \h </w:instrText>
+        <w:instrText xml:space="preserve"> PAGEREF _Toc416969057 \h </w:instrText>
       </w:r>
       <w:r>
         <w:rPr>
@@ -668,7 +673,7 @@
         <w:rPr>
           <w:noProof/>
         </w:rPr>
-        <w:instrText xml:space="preserve"> PAGEREF _Toc416890337 \h </w:instrText>
+        <w:instrText xml:space="preserve"> PAGEREF _Toc416969058 \h </w:instrText>
       </w:r>
       <w:r>
         <w:rPr>
@@ -744,7 +749,7 @@
         <w:rPr>
           <w:noProof/>
         </w:rPr>
-        <w:instrText xml:space="preserve"> PAGEREF _Toc416890338 \h </w:instrText>
+        <w:instrText xml:space="preserve"> PAGEREF _Toc416969059 \h </w:instrText>
       </w:r>
       <w:r>
         <w:rPr>
@@ -804,7 +809,7 @@
         <w:fldChar w:fldCharType="begin"/>
       </w:r>
       <w:r>
-        <w:instrText xml:space="preserve"> PAGEREF _Toc416890339 \h </w:instrText>
+        <w:instrText xml:space="preserve"> PAGEREF _Toc416969060 \h </w:instrText>
       </w:r>
       <w:r>
         <w:fldChar w:fldCharType="separate"/>
@@ -866,7 +871,7 @@
         <w:rPr>
           <w:noProof/>
         </w:rPr>
-        <w:instrText xml:space="preserve"> PAGEREF _Toc416890340 \h </w:instrText>
+        <w:instrText xml:space="preserve"> PAGEREF _Toc416969061 \h </w:instrText>
       </w:r>
       <w:r>
         <w:rPr>
@@ -942,7 +947,7 @@
         <w:rPr>
           <w:noProof/>
         </w:rPr>
-        <w:instrText xml:space="preserve"> PAGEREF _Toc416890341 \h </w:instrText>
+        <w:instrText xml:space="preserve"> PAGEREF _Toc416969062 \h </w:instrText>
       </w:r>
       <w:r>
         <w:rPr>
@@ -1002,7 +1007,7 @@
         <w:fldChar w:fldCharType="begin"/>
       </w:r>
       <w:r>
-        <w:instrText xml:space="preserve"> PAGEREF _Toc416890342 \h </w:instrText>
+        <w:instrText xml:space="preserve"> PAGEREF _Toc416969063 \h </w:instrText>
       </w:r>
       <w:r>
         <w:fldChar w:fldCharType="separate"/>
@@ -1064,7 +1069,7 @@
         <w:rPr>
           <w:noProof/>
         </w:rPr>
-        <w:instrText xml:space="preserve"> PAGEREF _Toc416890343 \h </w:instrText>
+        <w:instrText xml:space="preserve"> PAGEREF _Toc416969064 \h </w:instrText>
       </w:r>
       <w:r>
         <w:rPr>
@@ -1140,7 +1145,7 @@
         <w:rPr>
           <w:noProof/>
         </w:rPr>
-        <w:instrText xml:space="preserve"> PAGEREF _Toc416890344 \h </w:instrText>
+        <w:instrText xml:space="preserve"> PAGEREF _Toc416969065 \h </w:instrText>
       </w:r>
       <w:r>
         <w:rPr>
@@ -1216,7 +1221,7 @@
         <w:rPr>
           <w:noProof/>
         </w:rPr>
-        <w:instrText xml:space="preserve"> PAGEREF _Toc416890345 \h </w:instrText>
+        <w:instrText xml:space="preserve"> PAGEREF _Toc416969066 \h </w:instrText>
       </w:r>
       <w:r>
         <w:rPr>
@@ -1292,7 +1297,83 @@
         <w:rPr>
           <w:noProof/>
         </w:rPr>
-        <w:instrText xml:space="preserve"> PAGEREF _Toc416890346 \h </w:instrText>
+        <w:instrText xml:space="preserve"> PAGEREF _Toc416969067 \h </w:instrText>
+      </w:r>
+      <w:r>
+        <w:rPr>
+          <w:noProof/>
+        </w:rPr>
+      </w:r>
+      <w:r>
+        <w:rPr>
+          <w:noProof/>
+        </w:rPr>
+        <w:fldChar w:fldCharType="separate"/>
+      </w:r>
+      <w:r>
+        <w:rPr>
+          <w:noProof/>
+        </w:rPr>
+        <w:t>3</w:t>
+      </w:r>
+      <w:r>
+        <w:rPr>
+          <w:noProof/>
+        </w:rPr>
+        <w:fldChar w:fldCharType="end"/>
+      </w:r>
+    </w:p>
+    <w:p>
+      <w:pPr>
+        <w:pStyle w:val="Verzeichnis2"/>
+        <w:tabs>
+          <w:tab w:val="left" w:pos="960"/>
+        </w:tabs>
+        <w:rPr>
+          <w:rFonts w:asciiTheme="minorHAnsi" w:eastAsiaTheme="minorEastAsia" w:hAnsiTheme="minorHAnsi" w:cstheme="minorBidi"/>
+          <w:noProof/>
+          <w:szCs w:val="22"/>
+          <w:lang w:val="de-CH"/>
+        </w:rPr>
+      </w:pPr>
+      <w:r>
+        <w:rPr>
+          <w:noProof/>
+        </w:rPr>
+        <w:t>4.5</w:t>
+      </w:r>
+      <w:r>
+        <w:rPr>
+          <w:rFonts w:asciiTheme="minorHAnsi" w:eastAsiaTheme="minorEastAsia" w:hAnsiTheme="minorHAnsi" w:cstheme="minorBidi"/>
+          <w:noProof/>
+          <w:szCs w:val="22"/>
+          <w:lang w:val="de-CH"/>
+        </w:rPr>
+        <w:tab/>
+      </w:r>
+      <w:r>
+        <w:rPr>
+          <w:noProof/>
+        </w:rPr>
+        <w:t>Exception handling</w:t>
+      </w:r>
+      <w:r>
+        <w:rPr>
+          <w:noProof/>
+        </w:rPr>
+        <w:tab/>
+      </w:r>
+      <w:r>
+        <w:rPr>
+          <w:noProof/>
+        </w:rPr>
+        <w:fldChar w:fldCharType="begin"/>
+      </w:r>
+      <w:r>
+        <w:rPr>
+          <w:noProof/>
+        </w:rPr>
+        <w:instrText xml:space="preserve"> PAGEREF _Toc416969068 \h </w:instrText>
       </w:r>
       <w:r>
         <w:rPr>
@@ -1352,13 +1433,13 @@
         <w:fldChar w:fldCharType="begin"/>
       </w:r>
       <w:r>
-        <w:instrText xml:space="preserve"> PAGEREF _Toc416890347 \h </w:instrText>
+        <w:instrText xml:space="preserve"> PAGEREF _Toc416969069 \h </w:instrText>
       </w:r>
       <w:r>
         <w:fldChar w:fldCharType="separate"/>
       </w:r>
       <w:r>
-        <w:t>3</w:t>
+        <w:t>4</w:t>
       </w:r>
       <w:r>
         <w:fldChar w:fldCharType="end"/>
@@ -1414,7 +1495,7 @@
         <w:rPr>
           <w:noProof/>
         </w:rPr>
-        <w:instrText xml:space="preserve"> PAGEREF _Toc416890348 \h </w:instrText>
+        <w:instrText xml:space="preserve"> PAGEREF _Toc416969070 \h </w:instrText>
       </w:r>
       <w:r>
         <w:rPr>
@@ -1431,7 +1512,7 @@
         <w:rPr>
           <w:noProof/>
         </w:rPr>
-        <w:t>3</w:t>
+        <w:t>4</w:t>
       </w:r>
       <w:r>
         <w:rPr>
@@ -1490,7 +1571,7 @@
         <w:rPr>
           <w:noProof/>
         </w:rPr>
-        <w:instrText xml:space="preserve"> PAGEREF _Toc416890349 \h </w:instrText>
+        <w:instrText xml:space="preserve"> PAGEREF _Toc416969071 \h </w:instrText>
       </w:r>
       <w:r>
         <w:rPr>
@@ -1507,7 +1588,7 @@
         <w:rPr>
           <w:noProof/>
         </w:rPr>
-        <w:t>3</w:t>
+        <w:t>4</w:t>
       </w:r>
       <w:r>
         <w:rPr>
@@ -1566,7 +1647,7 @@
         <w:rPr>
           <w:noProof/>
         </w:rPr>
-        <w:instrText xml:space="preserve"> PAGEREF _Toc416890350 \h </w:instrText>
+        <w:instrText xml:space="preserve"> PAGEREF _Toc416969072 \h </w:instrText>
       </w:r>
       <w:r>
         <w:rPr>
@@ -1583,7 +1664,7 @@
         <w:rPr>
           <w:noProof/>
         </w:rPr>
-        <w:t>3</w:t>
+        <w:t>4</w:t>
       </w:r>
       <w:r>
         <w:rPr>
@@ -1918,6 +1999,60 @@
         <w:tc>
           <w:tcPr>
             <w:tcW w:w="2160" w:type="dxa"/>
+          </w:tcPr>
+          <w:p>
+            <w:pPr>
+              <w:spacing w:before="40" w:after="40"/>
+            </w:pPr>
+            <w:r>
+              <w:t>Martin Disch</w:t>
+            </w:r>
+          </w:p>
+        </w:tc>
+        <w:tc>
+          <w:tcPr>
+            <w:tcW w:w="1170" w:type="dxa"/>
+          </w:tcPr>
+          <w:p>
+            <w:pPr>
+              <w:spacing w:before="40" w:after="40"/>
+            </w:pPr>
+            <w:r>
+              <w:t>16.04.15</w:t>
+            </w:r>
+          </w:p>
+        </w:tc>
+        <w:tc>
+          <w:tcPr>
+            <w:tcW w:w="4954" w:type="dxa"/>
+          </w:tcPr>
+          <w:p>
+            <w:pPr>
+              <w:spacing w:before="40" w:after="40"/>
+            </w:pPr>
+            <w:r>
+              <w:t>Format of response to ‘entries’ command</w:t>
+            </w:r>
+          </w:p>
+        </w:tc>
+        <w:tc>
+          <w:tcPr>
+            <w:tcW w:w="1584" w:type="dxa"/>
+          </w:tcPr>
+          <w:p>
+            <w:pPr>
+              <w:spacing w:before="40" w:after="40"/>
+            </w:pPr>
+            <w:r>
+              <w:t>1.4</w:t>
+            </w:r>
+          </w:p>
+        </w:tc>
+      </w:tr>
+      <w:tr>
+        <w:tc>
+          <w:tcPr>
+            <w:tcW w:w="2160" w:type="dxa"/>
             <w:tcBorders>
               <w:bottom w:val="single" w:sz="12" w:space="0" w:color="auto"/>
             </w:tcBorders>
@@ -1959,7 +2094,7 @@
               <w:spacing w:before="40" w:after="40"/>
             </w:pPr>
             <w:r>
-              <w:t>Format of response to ‘entries’ command</w:t>
+              <w:t>Exception transmission over network</w:t>
             </w:r>
           </w:p>
         </w:tc>
@@ -1975,7 +2110,7 @@
               <w:spacing w:before="40" w:after="40"/>
             </w:pPr>
             <w:r>
-              <w:t>1.4</w:t>
+              <w:t>1.5</w:t>
             </w:r>
           </w:p>
         </w:tc>
@@ -2005,26 +2140,26 @@
       <w:pPr>
         <w:pStyle w:val="berschrift1"/>
       </w:pPr>
-      <w:bookmarkStart w:id="5" w:name="_Toc439994665"/>
-      <w:bookmarkStart w:id="6" w:name="_Toc416890330"/>
+      <w:bookmarkStart w:id="6" w:name="_Toc439994665"/>
+      <w:bookmarkStart w:id="7" w:name="_Toc416969051"/>
       <w:r>
         <w:lastRenderedPageBreak/>
         <w:t>Introduction</w:t>
       </w:r>
-      <w:bookmarkEnd w:id="5"/>
       <w:bookmarkEnd w:id="6"/>
+      <w:bookmarkEnd w:id="7"/>
     </w:p>
     <w:p>
       <w:pPr>
         <w:pStyle w:val="berschrift2"/>
       </w:pPr>
-      <w:bookmarkStart w:id="7" w:name="_Toc439994667"/>
-      <w:bookmarkStart w:id="8" w:name="_Toc416890331"/>
+      <w:bookmarkStart w:id="8" w:name="_Toc439994667"/>
+      <w:bookmarkStart w:id="9" w:name="_Toc416969052"/>
       <w:r>
         <w:t>Purpose</w:t>
       </w:r>
-      <w:bookmarkEnd w:id="7"/>
       <w:bookmarkEnd w:id="8"/>
+      <w:bookmarkEnd w:id="9"/>
       <w:r>
         <w:t xml:space="preserve"> </w:t>
       </w:r>
@@ -2053,13 +2188,13 @@
       <w:pPr>
         <w:pStyle w:val="berschrift2"/>
       </w:pPr>
-      <w:bookmarkStart w:id="9" w:name="_Toc439994670"/>
-      <w:bookmarkStart w:id="10" w:name="_Toc416890332"/>
+      <w:bookmarkStart w:id="10" w:name="_Toc439994670"/>
+      <w:bookmarkStart w:id="11" w:name="_Toc416969053"/>
       <w:r>
         <w:t>Product Scope</w:t>
       </w:r>
-      <w:bookmarkEnd w:id="9"/>
       <w:bookmarkEnd w:id="10"/>
+      <w:bookmarkEnd w:id="11"/>
     </w:p>
     <w:p>
       <w:pPr>
@@ -2093,13 +2228,13 @@
       <w:pPr>
         <w:pStyle w:val="berschrift2"/>
       </w:pPr>
-      <w:bookmarkStart w:id="11" w:name="_Toc439994672"/>
-      <w:bookmarkStart w:id="12" w:name="_Toc416890333"/>
+      <w:bookmarkStart w:id="12" w:name="_Toc439994672"/>
+      <w:bookmarkStart w:id="13" w:name="_Toc416969054"/>
       <w:r>
         <w:t>References</w:t>
       </w:r>
-      <w:bookmarkEnd w:id="11"/>
       <w:bookmarkEnd w:id="12"/>
+      <w:bookmarkEnd w:id="13"/>
     </w:p>
     <w:p>
       <w:pPr>
@@ -2206,25 +2341,25 @@
       <w:pPr>
         <w:pStyle w:val="berschrift1"/>
       </w:pPr>
-      <w:bookmarkStart w:id="13" w:name="_Toc439994673"/>
-      <w:bookmarkStart w:id="14" w:name="_Toc416890334"/>
+      <w:bookmarkStart w:id="14" w:name="_Toc439994673"/>
+      <w:bookmarkStart w:id="15" w:name="_Toc416969055"/>
       <w:r>
         <w:t>Overall Description</w:t>
       </w:r>
-      <w:bookmarkEnd w:id="13"/>
       <w:bookmarkEnd w:id="14"/>
+      <w:bookmarkEnd w:id="15"/>
     </w:p>
     <w:p>
       <w:pPr>
         <w:pStyle w:val="berschrift2"/>
       </w:pPr>
-      <w:bookmarkStart w:id="15" w:name="_Toc439994675"/>
-      <w:bookmarkStart w:id="16" w:name="_Toc416890335"/>
+      <w:bookmarkStart w:id="16" w:name="_Toc439994675"/>
+      <w:bookmarkStart w:id="17" w:name="_Toc416969056"/>
       <w:r>
         <w:t>Product Functions</w:t>
       </w:r>
-      <w:bookmarkEnd w:id="15"/>
       <w:bookmarkEnd w:id="16"/>
+      <w:bookmarkEnd w:id="17"/>
     </w:p>
     <w:p>
       <w:pPr>
@@ -2250,13 +2385,13 @@
       <w:pPr>
         <w:pStyle w:val="berschrift2"/>
       </w:pPr>
-      <w:bookmarkStart w:id="17" w:name="_Toc439994677"/>
-      <w:bookmarkStart w:id="18" w:name="_Toc416890336"/>
+      <w:bookmarkStart w:id="18" w:name="_Toc439994677"/>
+      <w:bookmarkStart w:id="19" w:name="_Toc416969057"/>
       <w:r>
         <w:t>Operating Environment</w:t>
       </w:r>
-      <w:bookmarkEnd w:id="17"/>
       <w:bookmarkEnd w:id="18"/>
+      <w:bookmarkEnd w:id="19"/>
     </w:p>
     <w:p>
       <w:pPr>
@@ -2290,13 +2425,13 @@
       <w:pPr>
         <w:pStyle w:val="berschrift2"/>
       </w:pPr>
-      <w:bookmarkStart w:id="19" w:name="_Toc439994678"/>
-      <w:bookmarkStart w:id="20" w:name="_Toc416890337"/>
+      <w:bookmarkStart w:id="20" w:name="_Toc439994678"/>
+      <w:bookmarkStart w:id="21" w:name="_Toc416969058"/>
       <w:r>
         <w:t>Design and Implementation Constraints</w:t>
       </w:r>
-      <w:bookmarkEnd w:id="19"/>
       <w:bookmarkEnd w:id="20"/>
+      <w:bookmarkEnd w:id="21"/>
     </w:p>
     <w:p>
       <w:pPr>
@@ -2330,13 +2465,13 @@
       <w:pPr>
         <w:pStyle w:val="berschrift2"/>
       </w:pPr>
-      <w:bookmarkStart w:id="21" w:name="_Toc439994679"/>
-      <w:bookmarkStart w:id="22" w:name="_Toc416890338"/>
+      <w:bookmarkStart w:id="22" w:name="_Toc439994679"/>
+      <w:bookmarkStart w:id="23" w:name="_Toc416969059"/>
       <w:r>
         <w:t>User Documentation</w:t>
       </w:r>
-      <w:bookmarkEnd w:id="21"/>
       <w:bookmarkEnd w:id="22"/>
+      <w:bookmarkEnd w:id="23"/>
     </w:p>
     <w:p>
       <w:pPr>
@@ -2390,24 +2525,24 @@
       <w:pPr>
         <w:pStyle w:val="berschrift1"/>
       </w:pPr>
-      <w:bookmarkStart w:id="23" w:name="_Toc439994682"/>
-      <w:bookmarkStart w:id="24" w:name="_Toc416890339"/>
+      <w:bookmarkStart w:id="24" w:name="_Toc439994682"/>
+      <w:bookmarkStart w:id="25" w:name="_Toc416969060"/>
       <w:r>
         <w:lastRenderedPageBreak/>
         <w:t>External Interface Requirements</w:t>
       </w:r>
-      <w:bookmarkEnd w:id="23"/>
       <w:bookmarkEnd w:id="24"/>
+      <w:bookmarkEnd w:id="25"/>
     </w:p>
     <w:p>
       <w:pPr>
         <w:pStyle w:val="berschrift2"/>
       </w:pPr>
-      <w:bookmarkStart w:id="25" w:name="_Toc416890340"/>
+      <w:bookmarkStart w:id="26" w:name="_Toc416969061"/>
       <w:r>
         <w:t>User Interfaces</w:t>
       </w:r>
-      <w:bookmarkEnd w:id="25"/>
+      <w:bookmarkEnd w:id="26"/>
     </w:p>
     <w:p>
       <w:pPr>
@@ -2473,13 +2608,13 @@
       <w:pPr>
         <w:pStyle w:val="berschrift2"/>
       </w:pPr>
-      <w:bookmarkStart w:id="26" w:name="_Toc439994686"/>
-      <w:bookmarkStart w:id="27" w:name="_Toc416890341"/>
+      <w:bookmarkStart w:id="27" w:name="_Toc439994686"/>
+      <w:bookmarkStart w:id="28" w:name="_Toc416969062"/>
       <w:r>
         <w:t>Communications Interfaces</w:t>
       </w:r>
-      <w:bookmarkEnd w:id="26"/>
       <w:bookmarkEnd w:id="27"/>
+      <w:bookmarkEnd w:id="28"/>
     </w:p>
     <w:p>
       <w:pPr>
@@ -2660,15 +2795,13 @@
         </w:rPr>
         <w:t xml:space="preserve"> for internal usage.</w:t>
       </w:r>
-      <w:bookmarkStart w:id="28" w:name="_GoBack"/>
-      <w:bookmarkEnd w:id="28"/>
     </w:p>
     <w:p>
       <w:pPr>
         <w:pStyle w:val="berschrift1"/>
       </w:pPr>
       <w:bookmarkStart w:id="29" w:name="_Toc439994687"/>
-      <w:bookmarkStart w:id="30" w:name="_Toc416890342"/>
+      <w:bookmarkStart w:id="30" w:name="_Toc416969063"/>
       <w:r>
         <w:t>System Features</w:t>
       </w:r>
@@ -2679,7 +2812,7 @@
       <w:pPr>
         <w:pStyle w:val="berschrift2"/>
       </w:pPr>
-      <w:bookmarkStart w:id="31" w:name="_Toc416890343"/>
+      <w:bookmarkStart w:id="31" w:name="_Toc416969064"/>
       <w:r>
         <w:t>Pinging/alive signal</w:t>
       </w:r>
@@ -2831,15 +2964,15 @@
       <w:pPr>
         <w:pStyle w:val="berschrift2"/>
       </w:pPr>
-      <w:bookmarkStart w:id="32" w:name="_Toc416890344"/>
-      <w:bookmarkStart w:id="33" w:name="_Toc439994690"/>
+      <w:bookmarkStart w:id="32" w:name="_Toc439994690"/>
+      <w:bookmarkStart w:id="33" w:name="_Toc416969065"/>
       <w:r>
         <w:t xml:space="preserve">Getting </w:t>
       </w:r>
       <w:r>
         <w:t>backup list</w:t>
       </w:r>
-      <w:bookmarkEnd w:id="32"/>
+      <w:bookmarkEnd w:id="33"/>
     </w:p>
     <w:p>
       <w:pPr>
@@ -3005,7 +3138,21 @@
           <w:rFonts w:ascii="Consolas" w:hAnsi="Consolas" w:cs="Consolas"/>
           <w:i w:val="0"/>
         </w:rPr>
-        <w:t>{“entries”</w:t>
+        <w:t>{“</w:t>
+      </w:r>
+      <w:r>
+        <w:rPr>
+          <w:rFonts w:ascii="Consolas" w:hAnsi="Consolas" w:cs="Consolas"/>
+          <w:i w:val="0"/>
+        </w:rPr>
+        <w:t>response</w:t>
+      </w:r>
+      <w:r>
+        <w:rPr>
+          <w:rFonts w:ascii="Consolas" w:hAnsi="Consolas" w:cs="Consolas"/>
+          <w:i w:val="0"/>
+        </w:rPr>
+        <w:t>”</w:t>
       </w:r>
       <w:r>
         <w:rPr>
@@ -3171,7 +3318,7 @@
       <w:pPr>
         <w:pStyle w:val="berschrift2"/>
       </w:pPr>
-      <w:bookmarkStart w:id="34" w:name="_Toc416890345"/>
+      <w:bookmarkStart w:id="34" w:name="_Toc416969066"/>
       <w:r>
         <w:lastRenderedPageBreak/>
         <w:t>Getting backup</w:t>
@@ -3377,7 +3524,7 @@
           <w:rFonts w:ascii="Consolas" w:hAnsi="Consolas" w:cs="Consolas"/>
           <w:i w:val="0"/>
         </w:rPr>
-        <w:t>data</w:t>
+        <w:t>response</w:t>
       </w:r>
       <w:r>
         <w:rPr>
@@ -3419,7 +3566,7 @@
       <w:pPr>
         <w:pStyle w:val="berschrift2"/>
       </w:pPr>
-      <w:bookmarkStart w:id="35" w:name="_Toc416890346"/>
+      <w:bookmarkStart w:id="35" w:name="_Toc416969067"/>
       <w:r>
         <w:t>Storing data</w:t>
       </w:r>
@@ -3549,6 +3696,7 @@
         </w:numPr>
         <w:ind w:left="1440" w:hanging="716"/>
         <w:rPr>
+          <w:rFonts w:ascii="Consolas" w:hAnsi="Consolas" w:cs="Consolas"/>
           <w:i w:val="0"/>
         </w:rPr>
       </w:pPr>
@@ -3768,24 +3916,247 @@
     </w:p>
     <w:p>
       <w:pPr>
+        <w:pStyle w:val="berschrift2"/>
+      </w:pPr>
+      <w:bookmarkStart w:id="36" w:name="_Toc416969068"/>
+      <w:r>
+        <w:t>Exception handling</w:t>
+      </w:r>
+      <w:bookmarkEnd w:id="36"/>
+    </w:p>
+    <w:p>
+      <w:pPr>
+        <w:pStyle w:val="level4"/>
+      </w:pPr>
+      <w:r>
+        <w:t>4.</w:t>
+      </w:r>
+      <w:r>
+        <w:t>5</w:t>
+      </w:r>
+      <w:r>
+        <w:t>.1</w:t>
+      </w:r>
+      <w:r>
+        <w:tab/>
+        <w:t>Description &amp; priority</w:t>
+      </w:r>
+    </w:p>
+    <w:p>
+      <w:pPr>
+        <w:pStyle w:val="level3text"/>
+        <w:numPr>
+          <w:ilvl w:val="12"/>
+          <w:numId w:val="0"/>
+        </w:numPr>
+        <w:ind w:left="1440" w:hanging="716"/>
+        <w:rPr>
+          <w:i w:val="0"/>
+        </w:rPr>
+      </w:pPr>
+      <w:r>
+        <w:rPr>
+          <w:i w:val="0"/>
+        </w:rPr>
+        <w:tab/>
+      </w:r>
+      <w:r>
+        <w:rPr>
+          <w:i w:val="0"/>
+        </w:rPr>
+        <w:t xml:space="preserve">Exceptions </w:t>
+      </w:r>
+      <w:proofErr w:type="gramStart"/>
+      <w:r>
+        <w:rPr>
+          <w:i w:val="0"/>
+        </w:rPr>
+        <w:t>are caught in code and displayed locally on console output</w:t>
+      </w:r>
+      <w:proofErr w:type="gramEnd"/>
+      <w:r>
+        <w:rPr>
+          <w:i w:val="0"/>
+        </w:rPr>
+        <w:t xml:space="preserve">. Additionally, instead of a response, the exception message </w:t>
+      </w:r>
+      <w:proofErr w:type="gramStart"/>
+      <w:r>
+        <w:rPr>
+          <w:i w:val="0"/>
+        </w:rPr>
+        <w:t>is sent</w:t>
+      </w:r>
+      <w:proofErr w:type="gramEnd"/>
+      <w:r>
+        <w:rPr>
+          <w:i w:val="0"/>
+        </w:rPr>
+        <w:t xml:space="preserve"> to the client.</w:t>
+      </w:r>
+    </w:p>
+    <w:p>
+      <w:pPr>
+        <w:pStyle w:val="level4"/>
+      </w:pPr>
+      <w:r>
+        <w:t>4.</w:t>
+      </w:r>
+      <w:r>
+        <w:t>5</w:t>
+      </w:r>
+      <w:r>
+        <w:t>.2</w:t>
+      </w:r>
+      <w:r>
+        <w:tab/>
+        <w:t>Stimulus/Response Sequences</w:t>
+      </w:r>
+    </w:p>
+    <w:p>
+      <w:pPr>
+        <w:pStyle w:val="level3text"/>
+        <w:numPr>
+          <w:ilvl w:val="12"/>
+          <w:numId w:val="0"/>
+        </w:numPr>
+        <w:ind w:left="1440" w:hanging="716"/>
+        <w:rPr>
+          <w:rFonts w:cs="Arial"/>
+          <w:i w:val="0"/>
+        </w:rPr>
+      </w:pPr>
+      <w:r>
+        <w:rPr>
+          <w:i w:val="0"/>
+        </w:rPr>
+        <w:tab/>
+        <w:t xml:space="preserve">When </w:t>
+      </w:r>
+      <w:r>
+        <w:rPr>
+          <w:i w:val="0"/>
+        </w:rPr>
+        <w:t>an exception occurs, the server will not respond with a JSON object containing a response, but one containing an “error” entry like</w:t>
+      </w:r>
+      <w:r>
+        <w:rPr>
+          <w:i w:val="0"/>
+        </w:rPr>
+        <w:br/>
+      </w:r>
+      <w:r>
+        <w:rPr>
+          <w:rFonts w:ascii="Consolas" w:hAnsi="Consolas" w:cs="Consolas"/>
+          <w:i w:val="0"/>
+        </w:rPr>
+        <w:t>{</w:t>
+      </w:r>
+      <w:r>
+        <w:rPr>
+          <w:rFonts w:ascii="Consolas" w:hAnsi="Consolas" w:cs="Consolas"/>
+          <w:i w:val="0"/>
+        </w:rPr>
+        <w:t>“</w:t>
+      </w:r>
+      <w:r>
+        <w:rPr>
+          <w:rFonts w:ascii="Consolas" w:hAnsi="Consolas" w:cs="Consolas"/>
+          <w:i w:val="0"/>
+        </w:rPr>
+        <w:t>error</w:t>
+      </w:r>
+      <w:r>
+        <w:rPr>
+          <w:rFonts w:ascii="Consolas" w:hAnsi="Consolas" w:cs="Consolas"/>
+          <w:i w:val="0"/>
+        </w:rPr>
+        <w:t>”: “</w:t>
+      </w:r>
+      <w:r>
+        <w:rPr>
+          <w:rFonts w:ascii="Consolas" w:hAnsi="Consolas" w:cs="Consolas"/>
+          <w:i w:val="0"/>
+        </w:rPr>
+        <w:t>No/unknown command received</w:t>
+      </w:r>
+      <w:r>
+        <w:rPr>
+          <w:rFonts w:ascii="Consolas" w:hAnsi="Consolas" w:cs="Consolas"/>
+          <w:i w:val="0"/>
+        </w:rPr>
+        <w:t>”}</w:t>
+      </w:r>
+      <w:r>
+        <w:rPr>
+          <w:rFonts w:ascii="Consolas" w:hAnsi="Consolas" w:cs="Consolas"/>
+          <w:i w:val="0"/>
+        </w:rPr>
+        <w:br/>
+      </w:r>
+      <w:r>
+        <w:rPr>
+          <w:rFonts w:ascii="Consolas" w:hAnsi="Consolas" w:cs="Consolas"/>
+          <w:i w:val="0"/>
+        </w:rPr>
+        <w:br/>
+      </w:r>
+      <w:r>
+        <w:rPr>
+          <w:rFonts w:cs="Arial"/>
+          <w:i w:val="0"/>
+        </w:rPr>
+        <w:t>The client should always check if the response is of the type “error” and can then act accordingly.</w:t>
+      </w:r>
+    </w:p>
+    <w:p>
+      <w:pPr>
+        <w:pStyle w:val="level3text"/>
+        <w:numPr>
+          <w:ilvl w:val="12"/>
+          <w:numId w:val="0"/>
+        </w:numPr>
+        <w:ind w:left="1440" w:hanging="716"/>
+        <w:rPr>
+          <w:rFonts w:ascii="Consolas" w:hAnsi="Consolas" w:cs="Consolas"/>
+          <w:i w:val="0"/>
+        </w:rPr>
+      </w:pPr>
+    </w:p>
+    <w:p>
+      <w:pPr>
+        <w:spacing w:line="240" w:lineRule="auto"/>
+        <w:rPr>
+          <w:b/>
+          <w:kern w:val="28"/>
+          <w:sz w:val="36"/>
+        </w:rPr>
+      </w:pPr>
+      <w:r>
+        <w:br w:type="page"/>
+      </w:r>
+    </w:p>
+    <w:p>
+      <w:pPr>
         <w:pStyle w:val="berschrift1"/>
       </w:pPr>
-      <w:bookmarkStart w:id="36" w:name="_Toc416890347"/>
-      <w:r>
+      <w:bookmarkStart w:id="37" w:name="_Toc416969069"/>
+      <w:r>
+        <w:lastRenderedPageBreak/>
         <w:t>Other Nonfunctional Requirements</w:t>
       </w:r>
-      <w:bookmarkEnd w:id="36"/>
+      <w:bookmarkEnd w:id="37"/>
     </w:p>
     <w:p>
       <w:pPr>
         <w:pStyle w:val="berschrift2"/>
       </w:pPr>
-      <w:bookmarkStart w:id="37" w:name="_Toc416890348"/>
+      <w:bookmarkStart w:id="38" w:name="_Toc416969070"/>
       <w:r>
         <w:t>Performance Requirements</w:t>
       </w:r>
-      <w:bookmarkEnd w:id="33"/>
-      <w:bookmarkEnd w:id="37"/>
+      <w:bookmarkEnd w:id="32"/>
+      <w:bookmarkEnd w:id="38"/>
     </w:p>
     <w:p>
       <w:pPr>
@@ -3819,13 +4190,13 @@
       <w:pPr>
         <w:pStyle w:val="berschrift2"/>
       </w:pPr>
-      <w:bookmarkStart w:id="38" w:name="_Toc439994691"/>
-      <w:bookmarkStart w:id="39" w:name="_Toc416890349"/>
+      <w:bookmarkStart w:id="39" w:name="_Toc439994691"/>
+      <w:bookmarkStart w:id="40" w:name="_Toc416969071"/>
       <w:r>
         <w:t>Safety Requirements</w:t>
       </w:r>
-      <w:bookmarkEnd w:id="38"/>
       <w:bookmarkEnd w:id="39"/>
+      <w:bookmarkEnd w:id="40"/>
     </w:p>
     <w:p>
       <w:pPr>
@@ -3845,13 +4216,13 @@
       <w:pPr>
         <w:pStyle w:val="berschrift2"/>
       </w:pPr>
-      <w:bookmarkStart w:id="40" w:name="_Toc439994692"/>
-      <w:bookmarkStart w:id="41" w:name="_Toc416890350"/>
+      <w:bookmarkStart w:id="41" w:name="_Toc439994692"/>
+      <w:bookmarkStart w:id="42" w:name="_Toc416969072"/>
       <w:r>
         <w:t>Security Requirements</w:t>
       </w:r>
-      <w:bookmarkEnd w:id="40"/>
       <w:bookmarkEnd w:id="41"/>
+      <w:bookmarkEnd w:id="42"/>
     </w:p>
     <w:p>
       <w:pPr>
@@ -4104,7 +4475,7 @@
       <w:rPr>
         <w:noProof/>
       </w:rPr>
-      <w:t>2</w:t>
+      <w:t>4</w:t>
     </w:r>
     <w:r>
       <w:fldChar w:fldCharType="end"/>

</xml_diff>

<commit_message>
Updated SRS with delete functionality
</commit_message>
<xml_diff>
--- a/server/SRS Server.docx
+++ b/server/SRS Server.docx
@@ -23,20 +23,30 @@
           <w:sz w:val="40"/>
         </w:rPr>
       </w:pPr>
+      <w:proofErr w:type="gramStart"/>
       <w:r>
         <w:rPr>
           <w:sz w:val="40"/>
         </w:rPr>
-        <w:t>for a</w:t>
+        <w:t>for</w:t>
+      </w:r>
+      <w:proofErr w:type="gramEnd"/>
+      <w:r>
+        <w:rPr>
+          <w:sz w:val="40"/>
+        </w:rPr>
+        <w:t xml:space="preserve"> a</w:t>
       </w:r>
     </w:p>
     <w:p>
       <w:pPr>
         <w:pStyle w:val="Titel"/>
       </w:pPr>
+      <w:proofErr w:type="gramStart"/>
       <w:r>
         <w:t>socket-based</w:t>
       </w:r>
+      <w:proofErr w:type="gramEnd"/>
       <w:r>
         <w:br/>
         <w:t>storage system</w:t>
@@ -50,10 +60,8 @@
         <w:t>Version 1.</w:t>
       </w:r>
       <w:r>
-        <w:t>6</w:t>
-      </w:r>
-      <w:bookmarkStart w:id="0" w:name="_GoBack"/>
-      <w:bookmarkEnd w:id="0"/>
+        <w:t>7</w:t>
+      </w:r>
       <w:r>
         <w:t xml:space="preserve"> approved</w:t>
       </w:r>
@@ -74,7 +82,10 @@
         <w:pStyle w:val="ByLine"/>
       </w:pPr>
       <w:r>
-        <w:t>22</w:t>
+        <w:t>2</w:t>
+      </w:r>
+      <w:r>
+        <w:t>3</w:t>
       </w:r>
       <w:r>
         <w:t>.04.2015</w:t>
@@ -99,16 +110,16 @@
       <w:pPr>
         <w:pStyle w:val="TOCEntry"/>
       </w:pPr>
-      <w:bookmarkStart w:id="1" w:name="_Toc344877432"/>
-      <w:bookmarkStart w:id="2" w:name="_Toc344879822"/>
-      <w:bookmarkStart w:id="3" w:name="_Toc346508722"/>
-      <w:bookmarkStart w:id="4" w:name="_Toc346508952"/>
-      <w:bookmarkStart w:id="5" w:name="_Toc346509227"/>
+      <w:bookmarkStart w:id="0" w:name="_Toc344877432"/>
+      <w:bookmarkStart w:id="1" w:name="_Toc344879822"/>
+      <w:bookmarkStart w:id="2" w:name="_Toc346508722"/>
+      <w:bookmarkStart w:id="3" w:name="_Toc346508952"/>
+      <w:bookmarkStart w:id="4" w:name="_Toc346509227"/>
+      <w:bookmarkEnd w:id="0"/>
       <w:bookmarkEnd w:id="1"/>
       <w:bookmarkEnd w:id="2"/>
       <w:bookmarkEnd w:id="3"/>
       <w:bookmarkEnd w:id="4"/>
-      <w:bookmarkEnd w:id="5"/>
       <w:r>
         <w:lastRenderedPageBreak/>
         <w:t>Table of Contents</w:t>
@@ -169,7 +180,7 @@
         <w:fldChar w:fldCharType="begin"/>
       </w:r>
       <w:r>
-        <w:instrText xml:space="preserve"> PAGEREF _Toc416969051 \h </w:instrText>
+        <w:instrText xml:space="preserve"> PAGEREF _Toc417543208 \h </w:instrText>
       </w:r>
       <w:r>
         <w:fldChar w:fldCharType="separate"/>
@@ -231,7 +242,7 @@
         <w:rPr>
           <w:noProof/>
         </w:rPr>
-        <w:instrText xml:space="preserve"> PAGEREF _Toc416969052 \h </w:instrText>
+        <w:instrText xml:space="preserve"> PAGEREF _Toc417543209 \h </w:instrText>
       </w:r>
       <w:r>
         <w:rPr>
@@ -307,7 +318,7 @@
         <w:rPr>
           <w:noProof/>
         </w:rPr>
-        <w:instrText xml:space="preserve"> PAGEREF _Toc416969053 \h </w:instrText>
+        <w:instrText xml:space="preserve"> PAGEREF _Toc417543210 \h </w:instrText>
       </w:r>
       <w:r>
         <w:rPr>
@@ -383,7 +394,7 @@
         <w:rPr>
           <w:noProof/>
         </w:rPr>
-        <w:instrText xml:space="preserve"> PAGEREF _Toc416969054 \h </w:instrText>
+        <w:instrText xml:space="preserve"> PAGEREF _Toc417543211 \h </w:instrText>
       </w:r>
       <w:r>
         <w:rPr>
@@ -443,7 +454,7 @@
         <w:fldChar w:fldCharType="begin"/>
       </w:r>
       <w:r>
-        <w:instrText xml:space="preserve"> PAGEREF _Toc416969055 \h </w:instrText>
+        <w:instrText xml:space="preserve"> PAGEREF _Toc417543212 \h </w:instrText>
       </w:r>
       <w:r>
         <w:fldChar w:fldCharType="separate"/>
@@ -505,7 +516,7 @@
         <w:rPr>
           <w:noProof/>
         </w:rPr>
-        <w:instrText xml:space="preserve"> PAGEREF _Toc416969056 \h </w:instrText>
+        <w:instrText xml:space="preserve"> PAGEREF _Toc417543213 \h </w:instrText>
       </w:r>
       <w:r>
         <w:rPr>
@@ -581,7 +592,7 @@
         <w:rPr>
           <w:noProof/>
         </w:rPr>
-        <w:instrText xml:space="preserve"> PAGEREF _Toc416969057 \h </w:instrText>
+        <w:instrText xml:space="preserve"> PAGEREF _Toc417543214 \h </w:instrText>
       </w:r>
       <w:r>
         <w:rPr>
@@ -657,7 +668,7 @@
         <w:rPr>
           <w:noProof/>
         </w:rPr>
-        <w:instrText xml:space="preserve"> PAGEREF _Toc416969058 \h </w:instrText>
+        <w:instrText xml:space="preserve"> PAGEREF _Toc417543215 \h </w:instrText>
       </w:r>
       <w:r>
         <w:rPr>
@@ -733,7 +744,7 @@
         <w:rPr>
           <w:noProof/>
         </w:rPr>
-        <w:instrText xml:space="preserve"> PAGEREF _Toc416969059 \h </w:instrText>
+        <w:instrText xml:space="preserve"> PAGEREF _Toc417543216 \h </w:instrText>
       </w:r>
       <w:r>
         <w:rPr>
@@ -793,7 +804,7 @@
         <w:fldChar w:fldCharType="begin"/>
       </w:r>
       <w:r>
-        <w:instrText xml:space="preserve"> PAGEREF _Toc416969060 \h </w:instrText>
+        <w:instrText xml:space="preserve"> PAGEREF _Toc417543217 \h </w:instrText>
       </w:r>
       <w:r>
         <w:fldChar w:fldCharType="separate"/>
@@ -855,7 +866,7 @@
         <w:rPr>
           <w:noProof/>
         </w:rPr>
-        <w:instrText xml:space="preserve"> PAGEREF _Toc416969061 \h </w:instrText>
+        <w:instrText xml:space="preserve"> PAGEREF _Toc417543218 \h </w:instrText>
       </w:r>
       <w:r>
         <w:rPr>
@@ -931,7 +942,7 @@
         <w:rPr>
           <w:noProof/>
         </w:rPr>
-        <w:instrText xml:space="preserve"> PAGEREF _Toc416969062 \h </w:instrText>
+        <w:instrText xml:space="preserve"> PAGEREF _Toc417543219 \h </w:instrText>
       </w:r>
       <w:r>
         <w:rPr>
@@ -991,7 +1002,7 @@
         <w:fldChar w:fldCharType="begin"/>
       </w:r>
       <w:r>
-        <w:instrText xml:space="preserve"> PAGEREF _Toc416969063 \h </w:instrText>
+        <w:instrText xml:space="preserve"> PAGEREF _Toc417543220 \h </w:instrText>
       </w:r>
       <w:r>
         <w:fldChar w:fldCharType="separate"/>
@@ -1053,7 +1064,7 @@
         <w:rPr>
           <w:noProof/>
         </w:rPr>
-        <w:instrText xml:space="preserve"> PAGEREF _Toc416969064 \h </w:instrText>
+        <w:instrText xml:space="preserve"> PAGEREF _Toc417543221 \h </w:instrText>
       </w:r>
       <w:r>
         <w:rPr>
@@ -1129,7 +1140,7 @@
         <w:rPr>
           <w:noProof/>
         </w:rPr>
-        <w:instrText xml:space="preserve"> PAGEREF _Toc416969065 \h </w:instrText>
+        <w:instrText xml:space="preserve"> PAGEREF _Toc417543222 \h </w:instrText>
       </w:r>
       <w:r>
         <w:rPr>
@@ -1205,7 +1216,7 @@
         <w:rPr>
           <w:noProof/>
         </w:rPr>
-        <w:instrText xml:space="preserve"> PAGEREF _Toc416969066 \h </w:instrText>
+        <w:instrText xml:space="preserve"> PAGEREF _Toc417543223 \h </w:instrText>
       </w:r>
       <w:r>
         <w:rPr>
@@ -1281,7 +1292,7 @@
         <w:rPr>
           <w:noProof/>
         </w:rPr>
-        <w:instrText xml:space="preserve"> PAGEREF _Toc416969067 \h </w:instrText>
+        <w:instrText xml:space="preserve"> PAGEREF _Toc417543224 \h </w:instrText>
       </w:r>
       <w:r>
         <w:rPr>
@@ -1339,6 +1350,82 @@
         <w:rPr>
           <w:noProof/>
         </w:rPr>
+        <w:t>Deleting a backup</w:t>
+      </w:r>
+      <w:r>
+        <w:rPr>
+          <w:noProof/>
+        </w:rPr>
+        <w:tab/>
+      </w:r>
+      <w:r>
+        <w:rPr>
+          <w:noProof/>
+        </w:rPr>
+        <w:fldChar w:fldCharType="begin"/>
+      </w:r>
+      <w:r>
+        <w:rPr>
+          <w:noProof/>
+        </w:rPr>
+        <w:instrText xml:space="preserve"> PAGEREF _Toc417543225 \h </w:instrText>
+      </w:r>
+      <w:r>
+        <w:rPr>
+          <w:noProof/>
+        </w:rPr>
+      </w:r>
+      <w:r>
+        <w:rPr>
+          <w:noProof/>
+        </w:rPr>
+        <w:fldChar w:fldCharType="separate"/>
+      </w:r>
+      <w:r>
+        <w:rPr>
+          <w:noProof/>
+        </w:rPr>
+        <w:t>3</w:t>
+      </w:r>
+      <w:r>
+        <w:rPr>
+          <w:noProof/>
+        </w:rPr>
+        <w:fldChar w:fldCharType="end"/>
+      </w:r>
+    </w:p>
+    <w:p>
+      <w:pPr>
+        <w:pStyle w:val="Verzeichnis2"/>
+        <w:tabs>
+          <w:tab w:val="left" w:pos="960"/>
+        </w:tabs>
+        <w:rPr>
+          <w:rFonts w:asciiTheme="minorHAnsi" w:eastAsiaTheme="minorEastAsia" w:hAnsiTheme="minorHAnsi" w:cstheme="minorBidi"/>
+          <w:noProof/>
+          <w:szCs w:val="22"/>
+          <w:lang w:val="de-CH"/>
+        </w:rPr>
+      </w:pPr>
+      <w:r>
+        <w:rPr>
+          <w:noProof/>
+        </w:rPr>
+        <w:t>4.6</w:t>
+      </w:r>
+      <w:r>
+        <w:rPr>
+          <w:rFonts w:asciiTheme="minorHAnsi" w:eastAsiaTheme="minorEastAsia" w:hAnsiTheme="minorHAnsi" w:cstheme="minorBidi"/>
+          <w:noProof/>
+          <w:szCs w:val="22"/>
+          <w:lang w:val="de-CH"/>
+        </w:rPr>
+        <w:tab/>
+      </w:r>
+      <w:r>
+        <w:rPr>
+          <w:noProof/>
+        </w:rPr>
         <w:t>Exception handling</w:t>
       </w:r>
       <w:r>
@@ -1357,7 +1444,7 @@
         <w:rPr>
           <w:noProof/>
         </w:rPr>
-        <w:instrText xml:space="preserve"> PAGEREF _Toc416969068 \h </w:instrText>
+        <w:instrText xml:space="preserve"> PAGEREF _Toc417543226 \h </w:instrText>
       </w:r>
       <w:r>
         <w:rPr>
@@ -1417,7 +1504,7 @@
         <w:fldChar w:fldCharType="begin"/>
       </w:r>
       <w:r>
-        <w:instrText xml:space="preserve"> PAGEREF _Toc416969069 \h </w:instrText>
+        <w:instrText xml:space="preserve"> PAGEREF _Toc417543227 \h </w:instrText>
       </w:r>
       <w:r>
         <w:fldChar w:fldCharType="separate"/>
@@ -1479,7 +1566,7 @@
         <w:rPr>
           <w:noProof/>
         </w:rPr>
-        <w:instrText xml:space="preserve"> PAGEREF _Toc416969070 \h </w:instrText>
+        <w:instrText xml:space="preserve"> PAGEREF _Toc417543228 \h </w:instrText>
       </w:r>
       <w:r>
         <w:rPr>
@@ -1555,7 +1642,7 @@
         <w:rPr>
           <w:noProof/>
         </w:rPr>
-        <w:instrText xml:space="preserve"> PAGEREF _Toc416969071 \h </w:instrText>
+        <w:instrText xml:space="preserve"> PAGEREF _Toc417543229 \h </w:instrText>
       </w:r>
       <w:r>
         <w:rPr>
@@ -1631,7 +1718,7 @@
         <w:rPr>
           <w:noProof/>
         </w:rPr>
-        <w:instrText xml:space="preserve"> PAGEREF _Toc416969072 \h </w:instrText>
+        <w:instrText xml:space="preserve"> PAGEREF _Toc417543230 \h </w:instrText>
       </w:r>
       <w:r>
         <w:rPr>
@@ -2091,6 +2178,60 @@
         <w:tc>
           <w:tcPr>
             <w:tcW w:w="2160" w:type="dxa"/>
+          </w:tcPr>
+          <w:p>
+            <w:pPr>
+              <w:spacing w:before="40" w:after="40"/>
+            </w:pPr>
+            <w:r>
+              <w:t>Martin Disch</w:t>
+            </w:r>
+          </w:p>
+        </w:tc>
+        <w:tc>
+          <w:tcPr>
+            <w:tcW w:w="1170" w:type="dxa"/>
+          </w:tcPr>
+          <w:p>
+            <w:pPr>
+              <w:spacing w:before="40" w:after="40"/>
+            </w:pPr>
+            <w:r>
+              <w:t>22.04.15</w:t>
+            </w:r>
+          </w:p>
+        </w:tc>
+        <w:tc>
+          <w:tcPr>
+            <w:tcW w:w="4954" w:type="dxa"/>
+          </w:tcPr>
+          <w:p>
+            <w:pPr>
+              <w:spacing w:before="40" w:after="40"/>
+            </w:pPr>
+            <w:r>
+              <w:t>Corrections for Unicode handling</w:t>
+            </w:r>
+          </w:p>
+        </w:tc>
+        <w:tc>
+          <w:tcPr>
+            <w:tcW w:w="1584" w:type="dxa"/>
+          </w:tcPr>
+          <w:p>
+            <w:pPr>
+              <w:spacing w:before="40" w:after="40"/>
+            </w:pPr>
+            <w:r>
+              <w:t>1.6</w:t>
+            </w:r>
+          </w:p>
+        </w:tc>
+      </w:tr>
+      <w:tr>
+        <w:tc>
+          <w:tcPr>
+            <w:tcW w:w="2160" w:type="dxa"/>
             <w:tcBorders>
               <w:bottom w:val="single" w:sz="12" w:space="0" w:color="auto"/>
             </w:tcBorders>
@@ -2116,7 +2257,7 @@
               <w:spacing w:before="40" w:after="40"/>
             </w:pPr>
             <w:r>
-              <w:t>22.04.15</w:t>
+              <w:t>23.04.15</w:t>
             </w:r>
           </w:p>
         </w:tc>
@@ -2132,7 +2273,7 @@
               <w:spacing w:before="40" w:after="40"/>
             </w:pPr>
             <w:r>
-              <w:t>Corrections for Unicode handling</w:t>
+              <w:t>Documented ‘delete’ command</w:t>
             </w:r>
           </w:p>
         </w:tc>
@@ -2148,7 +2289,7 @@
               <w:spacing w:before="40" w:after="40"/>
             </w:pPr>
             <w:r>
-              <w:t>1.6</w:t>
+              <w:t>1.7</w:t>
             </w:r>
           </w:p>
         </w:tc>
@@ -2178,29 +2319,61 @@
       <w:pPr>
         <w:pStyle w:val="berschrift1"/>
       </w:pPr>
-      <w:bookmarkStart w:id="6" w:name="_Toc439994665"/>
-      <w:bookmarkStart w:id="7" w:name="_Toc416969051"/>
+      <w:bookmarkStart w:id="5" w:name="_Toc439994665"/>
+      <w:bookmarkStart w:id="6" w:name="_Toc417543208"/>
       <w:r>
         <w:lastRenderedPageBreak/>
         <w:t>Introduction</w:t>
       </w:r>
+      <w:bookmarkEnd w:id="5"/>
       <w:bookmarkEnd w:id="6"/>
+    </w:p>
+    <w:p>
+      <w:pPr>
+        <w:pStyle w:val="berschrift2"/>
+      </w:pPr>
+      <w:bookmarkStart w:id="7" w:name="_Toc439994667"/>
+      <w:bookmarkStart w:id="8" w:name="_Toc417543209"/>
+      <w:r>
+        <w:t>Purpose</w:t>
+      </w:r>
       <w:bookmarkEnd w:id="7"/>
+      <w:bookmarkEnd w:id="8"/>
+      <w:r>
+        <w:t xml:space="preserve"> </w:t>
+      </w:r>
+    </w:p>
+    <w:p>
+      <w:pPr>
+        <w:pStyle w:val="template"/>
+        <w:rPr>
+          <w:i w:val="0"/>
+        </w:rPr>
+      </w:pPr>
+      <w:r>
+        <w:rPr>
+          <w:i w:val="0"/>
+        </w:rPr>
+        <w:t xml:space="preserve">This document describes a socket-based storage system, </w:t>
+      </w:r>
+      <w:r>
+        <w:rPr>
+          <w:i w:val="0"/>
+        </w:rPr>
+        <w:t>running on a Raspberry Pi microcomputer.</w:t>
+      </w:r>
     </w:p>
     <w:p>
       <w:pPr>
         <w:pStyle w:val="berschrift2"/>
       </w:pPr>
-      <w:bookmarkStart w:id="8" w:name="_Toc439994667"/>
-      <w:bookmarkStart w:id="9" w:name="_Toc416969052"/>
-      <w:r>
-        <w:t>Purpose</w:t>
-      </w:r>
-      <w:bookmarkEnd w:id="8"/>
+      <w:bookmarkStart w:id="9" w:name="_Toc439994670"/>
+      <w:bookmarkStart w:id="10" w:name="_Toc417543210"/>
+      <w:r>
+        <w:t>Product Scope</w:t>
+      </w:r>
       <w:bookmarkEnd w:id="9"/>
-      <w:r>
-        <w:t xml:space="preserve"> </w:t>
-      </w:r>
+      <w:bookmarkEnd w:id="10"/>
     </w:p>
     <w:p>
       <w:pPr>
@@ -2213,26 +2386,60 @@
         <w:rPr>
           <w:i w:val="0"/>
         </w:rPr>
-        <w:t xml:space="preserve">This document describes a socket-based storage system, </w:t>
-      </w:r>
-      <w:r>
-        <w:rPr>
-          <w:i w:val="0"/>
-        </w:rPr>
-        <w:t>running on a Raspberry Pi microcomputer.</w:t>
+        <w:t xml:space="preserve">The software specified provides functionality for </w:t>
+      </w:r>
+      <w:proofErr w:type="spellStart"/>
+      <w:r>
+        <w:rPr>
+          <w:i w:val="0"/>
+        </w:rPr>
+        <w:t>KnowledgeBase</w:t>
+      </w:r>
+      <w:proofErr w:type="spellEnd"/>
+      <w:r>
+        <w:rPr>
+          <w:i w:val="0"/>
+        </w:rPr>
+        <w:t>, a note-taking application for Android</w:t>
+      </w:r>
+      <w:r>
+        <w:rPr>
+          <w:i w:val="0"/>
+        </w:rPr>
+        <w:t xml:space="preserve">, which </w:t>
+      </w:r>
+      <w:proofErr w:type="gramStart"/>
+      <w:r>
+        <w:rPr>
+          <w:i w:val="0"/>
+        </w:rPr>
+        <w:t>will be referred</w:t>
+      </w:r>
+      <w:proofErr w:type="gramEnd"/>
+      <w:r>
+        <w:rPr>
+          <w:i w:val="0"/>
+        </w:rPr>
+        <w:t xml:space="preserve"> to as the client (because the backup system is universally deployable and can be used by more than one specific application)</w:t>
+      </w:r>
+      <w:r>
+        <w:rPr>
+          <w:i w:val="0"/>
+        </w:rPr>
+        <w:t>. The system described here will act as a remote backup storage.</w:t>
       </w:r>
     </w:p>
     <w:p>
       <w:pPr>
         <w:pStyle w:val="berschrift2"/>
       </w:pPr>
-      <w:bookmarkStart w:id="10" w:name="_Toc439994670"/>
-      <w:bookmarkStart w:id="11" w:name="_Toc416969053"/>
-      <w:r>
-        <w:t>Product Scope</w:t>
-      </w:r>
-      <w:bookmarkEnd w:id="10"/>
+      <w:bookmarkStart w:id="11" w:name="_Toc439994672"/>
+      <w:bookmarkStart w:id="12" w:name="_Toc417543211"/>
+      <w:r>
+        <w:t>References</w:t>
+      </w:r>
       <w:bookmarkEnd w:id="11"/>
+      <w:bookmarkEnd w:id="12"/>
     </w:p>
     <w:p>
       <w:pPr>
@@ -2245,34 +2452,16 @@
         <w:rPr>
           <w:i w:val="0"/>
         </w:rPr>
-        <w:t>The software specified provides functionality for KnowledgeBase, a note-taking application for Android. The system described here will act as a remote backup storage.</w:t>
-      </w:r>
-    </w:p>
-    <w:p>
-      <w:pPr>
-        <w:pStyle w:val="berschrift2"/>
-      </w:pPr>
-      <w:bookmarkStart w:id="12" w:name="_Toc439994672"/>
-      <w:bookmarkStart w:id="13" w:name="_Toc416969054"/>
-      <w:r>
-        <w:t>References</w:t>
-      </w:r>
-      <w:bookmarkEnd w:id="12"/>
-      <w:bookmarkEnd w:id="13"/>
-    </w:p>
-    <w:p>
-      <w:pPr>
-        <w:pStyle w:val="template"/>
-        <w:rPr>
-          <w:i w:val="0"/>
-        </w:rPr>
-      </w:pPr>
-      <w:r>
-        <w:rPr>
-          <w:i w:val="0"/>
-        </w:rPr>
-        <w:t>Being open source, the current version of KnowledgeBase</w:t>
-      </w:r>
+        <w:t xml:space="preserve">Being open source, the current version of </w:t>
+      </w:r>
+      <w:proofErr w:type="spellStart"/>
+      <w:r>
+        <w:rPr>
+          <w:i w:val="0"/>
+        </w:rPr>
+        <w:t>KnowledgeBase</w:t>
+      </w:r>
+      <w:proofErr w:type="spellEnd"/>
       <w:r>
         <w:rPr>
           <w:i w:val="0"/>
@@ -2336,32 +2525,90 @@
         <w:rPr>
           <w:i w:val="0"/>
         </w:rPr>
-        <w:t>lives in a subfolder called “server” and is therefore also available in the same repository.</w:t>
+        <w:t xml:space="preserve">lives in a subfolder called “server” and is </w:t>
+      </w:r>
+      <w:proofErr w:type="gramStart"/>
+      <w:r>
+        <w:rPr>
+          <w:i w:val="0"/>
+        </w:rPr>
+        <w:t>therefore also</w:t>
+      </w:r>
+      <w:proofErr w:type="gramEnd"/>
+      <w:r>
+        <w:rPr>
+          <w:i w:val="0"/>
+        </w:rPr>
+        <w:t xml:space="preserve"> available in the same repository.</w:t>
       </w:r>
     </w:p>
     <w:p>
       <w:pPr>
         <w:pStyle w:val="berschrift1"/>
       </w:pPr>
-      <w:bookmarkStart w:id="14" w:name="_Toc439994673"/>
-      <w:bookmarkStart w:id="15" w:name="_Toc416969055"/>
+      <w:bookmarkStart w:id="13" w:name="_Toc439994673"/>
+      <w:bookmarkStart w:id="14" w:name="_Toc417543212"/>
       <w:r>
         <w:t>Overall Description</w:t>
       </w:r>
+      <w:bookmarkEnd w:id="13"/>
       <w:bookmarkEnd w:id="14"/>
+    </w:p>
+    <w:p>
+      <w:pPr>
+        <w:pStyle w:val="berschrift2"/>
+      </w:pPr>
+      <w:bookmarkStart w:id="15" w:name="_Toc439994675"/>
+      <w:bookmarkStart w:id="16" w:name="_Toc417543213"/>
+      <w:r>
+        <w:t>Product Functions</w:t>
+      </w:r>
       <w:bookmarkEnd w:id="15"/>
+      <w:bookmarkEnd w:id="16"/>
+    </w:p>
+    <w:p>
+      <w:pPr>
+        <w:pStyle w:val="template"/>
+        <w:rPr>
+          <w:i w:val="0"/>
+        </w:rPr>
+      </w:pPr>
+      <w:r>
+        <w:rPr>
+          <w:i w:val="0"/>
+        </w:rPr>
+        <w:t xml:space="preserve">The server will listen to incoming connections </w:t>
+      </w:r>
+      <w:r>
+        <w:rPr>
+          <w:i w:val="0"/>
+        </w:rPr>
+        <w:t xml:space="preserve">and allow the </w:t>
+      </w:r>
+      <w:r>
+        <w:rPr>
+          <w:i w:val="0"/>
+        </w:rPr>
+        <w:t>client</w:t>
+      </w:r>
+      <w:r>
+        <w:rPr>
+          <w:i w:val="0"/>
+        </w:rPr>
+        <w:t xml:space="preserve"> to check on its status, get a list of all available backups, get a certain backup’s data and store new data.</w:t>
+      </w:r>
     </w:p>
     <w:p>
       <w:pPr>
         <w:pStyle w:val="berschrift2"/>
       </w:pPr>
-      <w:bookmarkStart w:id="16" w:name="_Toc439994675"/>
-      <w:bookmarkStart w:id="17" w:name="_Toc416969056"/>
-      <w:r>
-        <w:t>Product Functions</w:t>
-      </w:r>
-      <w:bookmarkEnd w:id="16"/>
+      <w:bookmarkStart w:id="17" w:name="_Toc439994677"/>
+      <w:bookmarkStart w:id="18" w:name="_Toc417543214"/>
+      <w:r>
+        <w:t>Operating Environment</w:t>
+      </w:r>
       <w:bookmarkEnd w:id="17"/>
+      <w:bookmarkEnd w:id="18"/>
     </w:p>
     <w:p>
       <w:pPr>
@@ -2374,26 +2621,34 @@
         <w:rPr>
           <w:i w:val="0"/>
         </w:rPr>
-        <w:t xml:space="preserve">The server will listen to incoming connections </w:t>
-      </w:r>
-      <w:r>
-        <w:rPr>
-          <w:i w:val="0"/>
-        </w:rPr>
-        <w:t>and allow the Android application to check on its status, get a list of all available backups, get a certain backup’s data and store new data.</w:t>
+        <w:t xml:space="preserve">The software will run in a screen instance on a Raspberry Pi microcomputer, running a current build of </w:t>
+      </w:r>
+      <w:proofErr w:type="spellStart"/>
+      <w:r>
+        <w:rPr>
+          <w:i w:val="0"/>
+        </w:rPr>
+        <w:t>Raspbian</w:t>
+      </w:r>
+      <w:proofErr w:type="spellEnd"/>
+      <w:r>
+        <w:rPr>
+          <w:i w:val="0"/>
+        </w:rPr>
+        <w:t xml:space="preserve"> with Python 2.7.</w:t>
       </w:r>
     </w:p>
     <w:p>
       <w:pPr>
         <w:pStyle w:val="berschrift2"/>
       </w:pPr>
-      <w:bookmarkStart w:id="18" w:name="_Toc439994677"/>
-      <w:bookmarkStart w:id="19" w:name="_Toc416969057"/>
-      <w:r>
-        <w:t>Operating Environment</w:t>
-      </w:r>
-      <w:bookmarkEnd w:id="18"/>
+      <w:bookmarkStart w:id="19" w:name="_Toc439994678"/>
+      <w:bookmarkStart w:id="20" w:name="_Toc417543215"/>
+      <w:r>
+        <w:t>Design and Implementation Constraints</w:t>
+      </w:r>
       <w:bookmarkEnd w:id="19"/>
+      <w:bookmarkEnd w:id="20"/>
     </w:p>
     <w:p>
       <w:pPr>
@@ -2406,20 +2661,34 @@
         <w:rPr>
           <w:i w:val="0"/>
         </w:rPr>
-        <w:t>The software will run in a screen instance on a Raspberry Pi microcomputer, running a current build of Raspbian with Python 2.7.</w:t>
+        <w:t xml:space="preserve">As there is need for port forwarding, only a single specified port </w:t>
+      </w:r>
+      <w:proofErr w:type="gramStart"/>
+      <w:r>
+        <w:rPr>
+          <w:i w:val="0"/>
+        </w:rPr>
+        <w:t>can be used</w:t>
+      </w:r>
+      <w:proofErr w:type="gramEnd"/>
+      <w:r>
+        <w:rPr>
+          <w:i w:val="0"/>
+        </w:rPr>
+        <w:t>.</w:t>
       </w:r>
     </w:p>
     <w:p>
       <w:pPr>
         <w:pStyle w:val="berschrift2"/>
       </w:pPr>
-      <w:bookmarkStart w:id="20" w:name="_Toc439994678"/>
-      <w:bookmarkStart w:id="21" w:name="_Toc416969058"/>
-      <w:r>
-        <w:t>Design and Implementation Constraints</w:t>
-      </w:r>
-      <w:bookmarkEnd w:id="20"/>
+      <w:bookmarkStart w:id="21" w:name="_Toc439994679"/>
+      <w:bookmarkStart w:id="22" w:name="_Toc417543216"/>
+      <w:r>
+        <w:t>User Documentation</w:t>
+      </w:r>
       <w:bookmarkEnd w:id="21"/>
+      <w:bookmarkEnd w:id="22"/>
     </w:p>
     <w:p>
       <w:pPr>
@@ -2432,63 +2701,149 @@
         <w:rPr>
           <w:i w:val="0"/>
         </w:rPr>
-        <w:t>As there is need for port forwarding, only a single specified port can be used.</w:t>
-      </w:r>
-    </w:p>
-    <w:p>
-      <w:pPr>
-        <w:pStyle w:val="berschrift2"/>
-      </w:pPr>
-      <w:bookmarkStart w:id="22" w:name="_Toc439994679"/>
-      <w:bookmarkStart w:id="23" w:name="_Toc416969059"/>
-      <w:r>
-        <w:t>User Documentation</w:t>
-      </w:r>
-      <w:bookmarkEnd w:id="22"/>
-      <w:bookmarkEnd w:id="23"/>
-    </w:p>
-    <w:p>
-      <w:pPr>
-        <w:pStyle w:val="template"/>
-        <w:rPr>
-          <w:i w:val="0"/>
-        </w:rPr>
-      </w:pPr>
-      <w:r>
-        <w:rPr>
-          <w:i w:val="0"/>
-        </w:rPr>
         <w:t>Do</w:t>
       </w:r>
       <w:r>
         <w:rPr>
           <w:i w:val="0"/>
         </w:rPr>
-        <w:t>cumentation will be provided in the form of comments in code and a detailed git history.</w:t>
+        <w:t xml:space="preserve">cumentation </w:t>
+      </w:r>
+      <w:proofErr w:type="gramStart"/>
+      <w:r>
+        <w:rPr>
+          <w:i w:val="0"/>
+        </w:rPr>
+        <w:t>will be provided</w:t>
+      </w:r>
+      <w:proofErr w:type="gramEnd"/>
+      <w:r>
+        <w:rPr>
+          <w:i w:val="0"/>
+        </w:rPr>
+        <w:t xml:space="preserve"> in the form of comments in code and a detailed </w:t>
+      </w:r>
+      <w:proofErr w:type="spellStart"/>
+      <w:r>
+        <w:rPr>
+          <w:i w:val="0"/>
+        </w:rPr>
+        <w:t>git</w:t>
+      </w:r>
+      <w:proofErr w:type="spellEnd"/>
+      <w:r>
+        <w:rPr>
+          <w:i w:val="0"/>
+        </w:rPr>
+        <w:t xml:space="preserve"> history.</w:t>
       </w:r>
     </w:p>
     <w:p>
       <w:pPr>
         <w:pStyle w:val="berschrift1"/>
       </w:pPr>
-      <w:bookmarkStart w:id="24" w:name="_Toc439994682"/>
-      <w:bookmarkStart w:id="25" w:name="_Toc416969060"/>
+      <w:bookmarkStart w:id="23" w:name="_Toc439994682"/>
+      <w:bookmarkStart w:id="24" w:name="_Toc417543217"/>
       <w:r>
         <w:lastRenderedPageBreak/>
         <w:t>External Interface Requirements</w:t>
       </w:r>
+      <w:bookmarkEnd w:id="23"/>
       <w:bookmarkEnd w:id="24"/>
+    </w:p>
+    <w:p>
+      <w:pPr>
+        <w:pStyle w:val="berschrift2"/>
+      </w:pPr>
+      <w:bookmarkStart w:id="25" w:name="_Toc417543218"/>
+      <w:r>
+        <w:t>User Interfaces</w:t>
+      </w:r>
       <w:bookmarkEnd w:id="25"/>
     </w:p>
     <w:p>
       <w:pPr>
+        <w:pStyle w:val="template"/>
+        <w:rPr>
+          <w:i w:val="0"/>
+        </w:rPr>
+      </w:pPr>
+      <w:r>
+        <w:rPr>
+          <w:i w:val="0"/>
+        </w:rPr>
+        <w:t>T</w:t>
+      </w:r>
+      <w:r>
+        <w:rPr>
+          <w:i w:val="0"/>
+        </w:rPr>
+        <w:t xml:space="preserve">he user will </w:t>
+      </w:r>
+      <w:r>
+        <w:rPr>
+          <w:i w:val="0"/>
+        </w:rPr>
+        <w:t xml:space="preserve">only </w:t>
+      </w:r>
+      <w:r>
+        <w:rPr>
+          <w:i w:val="0"/>
+        </w:rPr>
+        <w:t xml:space="preserve">interact with the </w:t>
+      </w:r>
+      <w:r>
+        <w:rPr>
+          <w:i w:val="0"/>
+        </w:rPr>
+        <w:t>client application</w:t>
+      </w:r>
+      <w:r>
+        <w:rPr>
+          <w:i w:val="0"/>
+        </w:rPr>
+        <w:t>.</w:t>
+      </w:r>
+    </w:p>
+    <w:p>
+      <w:pPr>
+        <w:pStyle w:val="template"/>
+        <w:rPr>
+          <w:i w:val="0"/>
+        </w:rPr>
+      </w:pPr>
+      <w:r>
+        <w:rPr>
+          <w:i w:val="0"/>
+        </w:rPr>
+        <w:t xml:space="preserve">Status information of the server </w:t>
+      </w:r>
+      <w:proofErr w:type="gramStart"/>
+      <w:r>
+        <w:rPr>
+          <w:i w:val="0"/>
+        </w:rPr>
+        <w:t>will be printed</w:t>
+      </w:r>
+      <w:proofErr w:type="gramEnd"/>
+      <w:r>
+        <w:rPr>
+          <w:i w:val="0"/>
+        </w:rPr>
+        <w:t xml:space="preserve"> to standard console output.</w:t>
+      </w:r>
+    </w:p>
+    <w:p>
+      <w:pPr>
         <w:pStyle w:val="berschrift2"/>
       </w:pPr>
-      <w:bookmarkStart w:id="26" w:name="_Toc416969061"/>
-      <w:r>
-        <w:t>User Interfaces</w:t>
+      <w:bookmarkStart w:id="26" w:name="_Toc439994686"/>
+      <w:bookmarkStart w:id="27" w:name="_Toc417543219"/>
+      <w:r>
+        <w:t>Communications Interfaces</w:t>
       </w:r>
       <w:bookmarkEnd w:id="26"/>
+      <w:bookmarkEnd w:id="27"/>
     </w:p>
     <w:p>
       <w:pPr>
@@ -2501,25 +2856,45 @@
         <w:rPr>
           <w:i w:val="0"/>
         </w:rPr>
-        <w:t>T</w:t>
-      </w:r>
-      <w:r>
-        <w:rPr>
-          <w:i w:val="0"/>
-        </w:rPr>
-        <w:t xml:space="preserve">he user will </w:t>
-      </w:r>
-      <w:r>
-        <w:rPr>
-          <w:i w:val="0"/>
-        </w:rPr>
-        <w:t xml:space="preserve">only </w:t>
-      </w:r>
-      <w:r>
-        <w:rPr>
-          <w:i w:val="0"/>
-        </w:rPr>
-        <w:t>interact with the Android application.</w:t>
+        <w:t>Communication between the Android application and the server wi</w:t>
+      </w:r>
+      <w:r>
+        <w:rPr>
+          <w:i w:val="0"/>
+        </w:rPr>
+        <w:t xml:space="preserve">ll be using the TCP/IP protocol and </w:t>
+      </w:r>
+      <w:proofErr w:type="gramStart"/>
+      <w:r>
+        <w:rPr>
+          <w:i w:val="0"/>
+        </w:rPr>
+        <w:t>will be formatted</w:t>
+      </w:r>
+      <w:proofErr w:type="gramEnd"/>
+      <w:r>
+        <w:rPr>
+          <w:i w:val="0"/>
+        </w:rPr>
+        <w:t xml:space="preserve"> </w:t>
+      </w:r>
+      <w:r>
+        <w:rPr>
+          <w:i w:val="0"/>
+        </w:rPr>
+        <w:t>in J</w:t>
+      </w:r>
+      <w:r>
+        <w:rPr>
+          <w:i w:val="0"/>
+        </w:rPr>
+        <w:t>avaScript Object Notation (JSON)</w:t>
+      </w:r>
+      <w:r>
+        <w:rPr>
+          <w:i w:val="0"/>
+        </w:rPr>
+        <w:t>.</w:t>
       </w:r>
     </w:p>
     <w:p>
@@ -2529,208 +2904,172 @@
           <w:i w:val="0"/>
         </w:rPr>
       </w:pPr>
-      <w:r>
-        <w:rPr>
-          <w:i w:val="0"/>
-        </w:rPr>
-        <w:t>Status information of the server will be printed to standard console output and there is only one console command for directly controlling the server.</w:t>
-      </w:r>
+    </w:p>
+    <w:p>
+      <w:pPr>
+        <w:pStyle w:val="template"/>
+        <w:rPr>
+          <w:i w:val="0"/>
+        </w:rPr>
+      </w:pPr>
+      <w:r>
+        <w:rPr>
+          <w:i w:val="0"/>
+        </w:rPr>
+        <w:t xml:space="preserve">Due to the cross-platform nature of the project, different character encodings will pose a problem. This </w:t>
+      </w:r>
+      <w:proofErr w:type="gramStart"/>
+      <w:r>
+        <w:rPr>
+          <w:i w:val="0"/>
+        </w:rPr>
+        <w:t>will be dealt with</w:t>
+      </w:r>
+      <w:proofErr w:type="gramEnd"/>
+      <w:r>
+        <w:rPr>
+          <w:i w:val="0"/>
+        </w:rPr>
+        <w:t xml:space="preserve"> by </w:t>
+      </w:r>
+      <w:r>
+        <w:rPr>
+          <w:i w:val="0"/>
+        </w:rPr>
+        <w:t xml:space="preserve">rigorously implementing </w:t>
+      </w:r>
+      <w:r>
+        <w:rPr>
+          <w:i w:val="0"/>
+        </w:rPr>
+        <w:t>a type of</w:t>
+      </w:r>
+      <w:r>
+        <w:rPr>
+          <w:i w:val="0"/>
+        </w:rPr>
+        <w:t xml:space="preserve"> “Unicode airlock”, </w:t>
+      </w:r>
+      <w:r>
+        <w:rPr>
+          <w:i w:val="0"/>
+        </w:rPr>
+        <w:t xml:space="preserve">making sure all </w:t>
+      </w:r>
+      <w:r>
+        <w:rPr>
+          <w:i w:val="0"/>
+        </w:rPr>
+        <w:t xml:space="preserve">internal </w:t>
+      </w:r>
+      <w:r>
+        <w:rPr>
+          <w:i w:val="0"/>
+        </w:rPr>
+        <w:t>data is</w:t>
+      </w:r>
+      <w:r>
+        <w:rPr>
+          <w:i w:val="0"/>
+        </w:rPr>
+        <w:t xml:space="preserve"> </w:t>
+      </w:r>
+      <w:r>
+        <w:rPr>
+          <w:i w:val="0"/>
+        </w:rPr>
+        <w:t xml:space="preserve">in Unicode and </w:t>
+      </w:r>
+      <w:r>
+        <w:rPr>
+          <w:i w:val="0"/>
+        </w:rPr>
+        <w:t>encoded in UT</w:t>
+      </w:r>
+      <w:r>
+        <w:rPr>
+          <w:i w:val="0"/>
+        </w:rPr>
+        <w:t>F-8 for storage</w:t>
+      </w:r>
+      <w:r>
+        <w:rPr>
+          <w:i w:val="0"/>
+        </w:rPr>
+        <w:t>. I</w:t>
+      </w:r>
+      <w:r>
+        <w:rPr>
+          <w:i w:val="0"/>
+        </w:rPr>
+        <w:t xml:space="preserve">ncoming traffic </w:t>
+      </w:r>
+      <w:r>
+        <w:rPr>
+          <w:i w:val="0"/>
+        </w:rPr>
+        <w:t xml:space="preserve">on the other hand, </w:t>
+      </w:r>
+      <w:r>
+        <w:rPr>
+          <w:i w:val="0"/>
+        </w:rPr>
+        <w:t xml:space="preserve">will be decoded back </w:t>
+      </w:r>
+      <w:r>
+        <w:rPr>
+          <w:i w:val="0"/>
+        </w:rPr>
+        <w:t>from UTF-8</w:t>
+      </w:r>
+      <w:r>
+        <w:rPr>
+          <w:i w:val="0"/>
+        </w:rPr>
+        <w:t xml:space="preserve"> to Unicode</w:t>
+      </w:r>
+      <w:r>
+        <w:rPr>
+          <w:i w:val="0"/>
+        </w:rPr>
+        <w:t xml:space="preserve"> for internal usage while all outgoing data is sent in pure Unicode, as </w:t>
+      </w:r>
+      <w:proofErr w:type="gramStart"/>
+      <w:r>
+        <w:rPr>
+          <w:i w:val="0"/>
+        </w:rPr>
+        <w:t>it’s</w:t>
+      </w:r>
+      <w:proofErr w:type="gramEnd"/>
+      <w:r>
+        <w:rPr>
+          <w:i w:val="0"/>
+        </w:rPr>
+        <w:t xml:space="preserve"> easy to decode it into whatever is needed on the target platform.</w:t>
+      </w:r>
+    </w:p>
+    <w:p>
+      <w:pPr>
+        <w:pStyle w:val="berschrift1"/>
+      </w:pPr>
+      <w:bookmarkStart w:id="28" w:name="_Toc439994687"/>
+      <w:bookmarkStart w:id="29" w:name="_Toc417543220"/>
+      <w:r>
+        <w:t>System Features</w:t>
+      </w:r>
+      <w:bookmarkEnd w:id="28"/>
+      <w:bookmarkEnd w:id="29"/>
     </w:p>
     <w:p>
       <w:pPr>
         <w:pStyle w:val="berschrift2"/>
       </w:pPr>
-      <w:bookmarkStart w:id="27" w:name="_Toc439994686"/>
-      <w:bookmarkStart w:id="28" w:name="_Toc416969062"/>
-      <w:r>
-        <w:t>Communications Interfaces</w:t>
-      </w:r>
-      <w:bookmarkEnd w:id="27"/>
-      <w:bookmarkEnd w:id="28"/>
-    </w:p>
-    <w:p>
-      <w:pPr>
-        <w:pStyle w:val="template"/>
-        <w:rPr>
-          <w:i w:val="0"/>
-        </w:rPr>
-      </w:pPr>
-      <w:r>
-        <w:rPr>
-          <w:i w:val="0"/>
-        </w:rPr>
-        <w:t>Communication between the Android application and the server wi</w:t>
-      </w:r>
-      <w:r>
-        <w:rPr>
-          <w:i w:val="0"/>
-        </w:rPr>
-        <w:t xml:space="preserve">ll be using the TCP/IP protocol and will be formatted </w:t>
-      </w:r>
-      <w:r>
-        <w:rPr>
-          <w:i w:val="0"/>
-        </w:rPr>
-        <w:t>in J</w:t>
-      </w:r>
-      <w:r>
-        <w:rPr>
-          <w:i w:val="0"/>
-        </w:rPr>
-        <w:t>avaScript Object Notation (JSON)</w:t>
-      </w:r>
-      <w:r>
-        <w:rPr>
-          <w:i w:val="0"/>
-        </w:rPr>
-        <w:t>.</w:t>
-      </w:r>
-    </w:p>
-    <w:p>
-      <w:pPr>
-        <w:pStyle w:val="template"/>
-        <w:rPr>
-          <w:i w:val="0"/>
-        </w:rPr>
-      </w:pPr>
-    </w:p>
-    <w:p>
-      <w:pPr>
-        <w:pStyle w:val="template"/>
-        <w:rPr>
-          <w:i w:val="0"/>
-        </w:rPr>
-      </w:pPr>
-      <w:r>
-        <w:rPr>
-          <w:i w:val="0"/>
-        </w:rPr>
-        <w:t xml:space="preserve">Due to the cross-platform nature of the project, different character encodings will pose a problem. This will be dealt with by </w:t>
-      </w:r>
-      <w:r>
-        <w:rPr>
-          <w:i w:val="0"/>
-        </w:rPr>
-        <w:t xml:space="preserve">rigorously implementing </w:t>
-      </w:r>
-      <w:r>
-        <w:rPr>
-          <w:i w:val="0"/>
-        </w:rPr>
-        <w:t>a type of</w:t>
-      </w:r>
-      <w:r>
-        <w:rPr>
-          <w:i w:val="0"/>
-        </w:rPr>
-        <w:t xml:space="preserve"> “Unicode airlock”, </w:t>
-      </w:r>
-      <w:r>
-        <w:rPr>
-          <w:i w:val="0"/>
-        </w:rPr>
-        <w:t xml:space="preserve">making sure all </w:t>
-      </w:r>
-      <w:r>
-        <w:rPr>
-          <w:i w:val="0"/>
-        </w:rPr>
-        <w:t xml:space="preserve">internal </w:t>
-      </w:r>
-      <w:r>
-        <w:rPr>
-          <w:i w:val="0"/>
-        </w:rPr>
-        <w:t>data is</w:t>
-      </w:r>
-      <w:r>
-        <w:rPr>
-          <w:i w:val="0"/>
-        </w:rPr>
-        <w:t xml:space="preserve"> </w:t>
-      </w:r>
-      <w:r>
-        <w:rPr>
-          <w:i w:val="0"/>
-        </w:rPr>
-        <w:t xml:space="preserve">in Unicode and </w:t>
-      </w:r>
-      <w:r>
-        <w:rPr>
-          <w:i w:val="0"/>
-        </w:rPr>
-        <w:t>encoded in UT</w:t>
-      </w:r>
-      <w:r>
-        <w:rPr>
-          <w:i w:val="0"/>
-        </w:rPr>
-        <w:t>F-8 for storage</w:t>
-      </w:r>
-      <w:r>
-        <w:rPr>
-          <w:i w:val="0"/>
-        </w:rPr>
-        <w:t>. I</w:t>
-      </w:r>
-      <w:r>
-        <w:rPr>
-          <w:i w:val="0"/>
-        </w:rPr>
-        <w:t xml:space="preserve">ncoming traffic </w:t>
-      </w:r>
-      <w:r>
-        <w:rPr>
-          <w:i w:val="0"/>
-        </w:rPr>
-        <w:t xml:space="preserve">on the other hand, </w:t>
-      </w:r>
-      <w:r>
-        <w:rPr>
-          <w:i w:val="0"/>
-        </w:rPr>
-        <w:t xml:space="preserve">will be decoded back </w:t>
-      </w:r>
-      <w:r>
-        <w:rPr>
-          <w:i w:val="0"/>
-        </w:rPr>
-        <w:t>from UTF-8</w:t>
-      </w:r>
-      <w:r>
-        <w:rPr>
-          <w:i w:val="0"/>
-        </w:rPr>
-        <w:t xml:space="preserve"> to Unicode</w:t>
-      </w:r>
-      <w:r>
-        <w:rPr>
-          <w:i w:val="0"/>
-        </w:rPr>
-        <w:t xml:space="preserve"> for internal usage while all outgoing data is sent in pure Unicode, as it’s easy to decode it into whatever is needed on the target platform.</w:t>
-      </w:r>
-    </w:p>
-    <w:p>
-      <w:pPr>
-        <w:pStyle w:val="berschrift1"/>
-      </w:pPr>
-      <w:bookmarkStart w:id="29" w:name="_Toc439994687"/>
-      <w:bookmarkStart w:id="30" w:name="_Toc416969063"/>
-      <w:r>
-        <w:t>System Features</w:t>
-      </w:r>
-      <w:bookmarkEnd w:id="29"/>
+      <w:bookmarkStart w:id="30" w:name="_Toc417543221"/>
+      <w:r>
+        <w:t>Pinging/alive signal</w:t>
+      </w:r>
       <w:bookmarkEnd w:id="30"/>
-    </w:p>
-    <w:p>
-      <w:pPr>
-        <w:pStyle w:val="berschrift2"/>
-      </w:pPr>
-      <w:bookmarkStart w:id="31" w:name="_Toc416969064"/>
-      <w:r>
-        <w:t>Pinging/alive signal</w:t>
-      </w:r>
-      <w:bookmarkEnd w:id="31"/>
     </w:p>
     <w:p>
       <w:pPr>
@@ -2773,7 +3112,19 @@
         <w:rPr>
           <w:i w:val="0"/>
         </w:rPr>
-        <w:t xml:space="preserve">, the Android application will get a </w:t>
+        <w:t xml:space="preserve">, the </w:t>
+      </w:r>
+      <w:r>
+        <w:rPr>
+          <w:i w:val="0"/>
+        </w:rPr>
+        <w:t>client</w:t>
+      </w:r>
+      <w:r>
+        <w:rPr>
+          <w:i w:val="0"/>
+        </w:rPr>
+        <w:t xml:space="preserve"> will get a </w:t>
       </w:r>
       <w:r>
         <w:rPr>
@@ -2817,8 +3168,16 @@
           <w:i w:val="0"/>
         </w:rPr>
         <w:tab/>
-        <w:t>When receiving</w:t>
-      </w:r>
+        <w:t xml:space="preserve">When </w:t>
+      </w:r>
+      <w:proofErr w:type="gramStart"/>
+      <w:r>
+        <w:rPr>
+          <w:i w:val="0"/>
+        </w:rPr>
+        <w:t>receiving</w:t>
+      </w:r>
+      <w:proofErr w:type="gramEnd"/>
       <w:r>
         <w:rPr>
           <w:i w:val="0"/>
@@ -2870,8 +3229,8 @@
       <w:pPr>
         <w:pStyle w:val="berschrift2"/>
       </w:pPr>
-      <w:bookmarkStart w:id="32" w:name="_Toc416969065"/>
-      <w:bookmarkStart w:id="33" w:name="_Toc439994690"/>
+      <w:bookmarkStart w:id="31" w:name="_Toc439994690"/>
+      <w:bookmarkStart w:id="32" w:name="_Toc417543222"/>
       <w:r>
         <w:t xml:space="preserve">Getting </w:t>
       </w:r>
@@ -2921,7 +3280,19 @@
         <w:rPr>
           <w:i w:val="0"/>
         </w:rPr>
-        <w:t xml:space="preserve">, the android application will get a </w:t>
+        <w:t xml:space="preserve">, the </w:t>
+      </w:r>
+      <w:r>
+        <w:rPr>
+          <w:i w:val="0"/>
+        </w:rPr>
+        <w:t>client</w:t>
+      </w:r>
+      <w:r>
+        <w:rPr>
+          <w:i w:val="0"/>
+        </w:rPr>
+        <w:t xml:space="preserve"> will get a </w:t>
       </w:r>
       <w:r>
         <w:rPr>
@@ -2971,8 +3342,16 @@
         <w:rPr>
           <w:i w:val="0"/>
         </w:rPr>
-        <w:t>When receiving</w:t>
-      </w:r>
+        <w:t xml:space="preserve">When </w:t>
+      </w:r>
+      <w:proofErr w:type="gramStart"/>
+      <w:r>
+        <w:rPr>
+          <w:i w:val="0"/>
+        </w:rPr>
+        <w:t>receiving</w:t>
+      </w:r>
+      <w:proofErr w:type="gramEnd"/>
       <w:r>
         <w:rPr>
           <w:i w:val="0"/>
@@ -3092,21 +3471,35 @@
           <w:rFonts w:ascii="Consolas" w:hAnsi="Consolas" w:cs="Consolas"/>
           <w:i w:val="0"/>
         </w:rPr>
-        <w:t>“2015-03-25</w:t>
-      </w:r>
-      <w:r>
-        <w:rPr>
-          <w:rFonts w:ascii="Consolas" w:hAnsi="Consolas" w:cs="Consolas"/>
-          <w:i w:val="0"/>
-        </w:rPr>
-        <w:t xml:space="preserve"> 13</w:t>
-      </w:r>
-      <w:r>
-        <w:rPr>
-          <w:rFonts w:ascii="Consolas" w:hAnsi="Consolas" w:cs="Consolas"/>
-          <w:i w:val="0"/>
-        </w:rPr>
-        <w:t>30</w:t>
+        <w:t>“2015-03-25”</w:t>
+      </w:r>
+      <w:r>
+        <w:rPr>
+          <w:rFonts w:ascii="Consolas" w:hAnsi="Consolas" w:cs="Consolas"/>
+          <w:i w:val="0"/>
+        </w:rPr>
+        <w:t>,</w:t>
+      </w:r>
+      <w:r>
+        <w:rPr>
+          <w:rFonts w:ascii="Consolas" w:hAnsi="Consolas" w:cs="Consolas"/>
+          <w:i w:val="0"/>
+        </w:rPr>
+        <w:br/>
+      </w:r>
+      <w:r>
+        <w:rPr>
+          <w:rFonts w:ascii="Consolas" w:hAnsi="Consolas" w:cs="Consolas"/>
+          <w:i w:val="0"/>
+        </w:rPr>
+        <w:tab/>
+      </w:r>
+      <w:r>
+        <w:rPr>
+          <w:rFonts w:ascii="Consolas" w:hAnsi="Consolas" w:cs="Consolas"/>
+          <w:i w:val="0"/>
+        </w:rPr>
+        <w:t>“2015-04-03</w:t>
       </w:r>
       <w:r>
         <w:rPr>
@@ -3120,13 +3513,6 @@
           <w:rFonts w:ascii="Consolas" w:hAnsi="Consolas" w:cs="Consolas"/>
           <w:i w:val="0"/>
         </w:rPr>
-        <w:t>,</w:t>
-      </w:r>
-      <w:r>
-        <w:rPr>
-          <w:rFonts w:ascii="Consolas" w:hAnsi="Consolas" w:cs="Consolas"/>
-          <w:i w:val="0"/>
-        </w:rPr>
         <w:br/>
       </w:r>
       <w:r>
@@ -3141,28 +3527,7 @@
           <w:rFonts w:ascii="Consolas" w:hAnsi="Consolas" w:cs="Consolas"/>
           <w:i w:val="0"/>
         </w:rPr>
-        <w:t>“2015-04-03</w:t>
-      </w:r>
-      <w:r>
-        <w:rPr>
-          <w:rFonts w:ascii="Consolas" w:hAnsi="Consolas" w:cs="Consolas"/>
-          <w:i w:val="0"/>
-        </w:rPr>
-        <w:t xml:space="preserve"> 14</w:t>
-      </w:r>
-      <w:r>
-        <w:rPr>
-          <w:rFonts w:ascii="Consolas" w:hAnsi="Consolas" w:cs="Consolas"/>
-          <w:i w:val="0"/>
-        </w:rPr>
-        <w:t>15</w:t>
-      </w:r>
-      <w:r>
-        <w:rPr>
-          <w:rFonts w:ascii="Consolas" w:hAnsi="Consolas" w:cs="Consolas"/>
-          <w:i w:val="0"/>
-        </w:rPr>
-        <w:t>”</w:t>
+        <w:t>]</w:t>
       </w:r>
       <w:r>
         <w:rPr>
@@ -3176,27 +3541,6 @@
           <w:rFonts w:ascii="Consolas" w:hAnsi="Consolas" w:cs="Consolas"/>
           <w:i w:val="0"/>
         </w:rPr>
-        <w:tab/>
-      </w:r>
-      <w:r>
-        <w:rPr>
-          <w:rFonts w:ascii="Consolas" w:hAnsi="Consolas" w:cs="Consolas"/>
-          <w:i w:val="0"/>
-        </w:rPr>
-        <w:t>]</w:t>
-      </w:r>
-      <w:r>
-        <w:rPr>
-          <w:rFonts w:ascii="Consolas" w:hAnsi="Consolas" w:cs="Consolas"/>
-          <w:i w:val="0"/>
-        </w:rPr>
-        <w:br/>
-      </w:r>
-      <w:r>
-        <w:rPr>
-          <w:rFonts w:ascii="Consolas" w:hAnsi="Consolas" w:cs="Consolas"/>
-          <w:i w:val="0"/>
-        </w:rPr>
         <w:t>}</w:t>
       </w:r>
     </w:p>
@@ -3204,12 +3548,12 @@
       <w:pPr>
         <w:pStyle w:val="berschrift2"/>
       </w:pPr>
-      <w:bookmarkStart w:id="34" w:name="_Toc416969066"/>
+      <w:bookmarkStart w:id="33" w:name="_Toc417543223"/>
       <w:r>
         <w:lastRenderedPageBreak/>
         <w:t>Getting backup</w:t>
       </w:r>
-      <w:bookmarkEnd w:id="34"/>
+      <w:bookmarkEnd w:id="33"/>
     </w:p>
     <w:p>
       <w:pPr>
@@ -3263,7 +3607,25 @@
         <w:rPr>
           <w:i w:val="0"/>
         </w:rPr>
-        <w:t xml:space="preserve"> followed by the date/time of storage, the Android application can get a certain backup’s data.</w:t>
+        <w:t xml:space="preserve"> followed by the date</w:t>
+      </w:r>
+      <w:r>
+        <w:rPr>
+          <w:i w:val="0"/>
+        </w:rPr>
+        <w:t xml:space="preserve"> of storage, the </w:t>
+      </w:r>
+      <w:r>
+        <w:rPr>
+          <w:i w:val="0"/>
+        </w:rPr>
+        <w:t>client</w:t>
+      </w:r>
+      <w:r>
+        <w:rPr>
+          <w:i w:val="0"/>
+        </w:rPr>
+        <w:t xml:space="preserve"> can get a certain backup’s data.</w:t>
       </w:r>
     </w:p>
     <w:p>
@@ -3346,29 +3708,9 @@
           <w:rFonts w:ascii="Consolas" w:hAnsi="Consolas" w:cs="Consolas"/>
           <w:i w:val="0"/>
         </w:rPr>
-        <w:t>, “date”: “2015-03-25</w:t>
-      </w:r>
-      <w:r>
-        <w:rPr>
-          <w:rFonts w:ascii="Consolas" w:hAnsi="Consolas" w:cs="Consolas"/>
-          <w:i w:val="0"/>
-        </w:rPr>
-        <w:t xml:space="preserve"> 13</w:t>
-      </w:r>
-      <w:r>
-        <w:rPr>
-          <w:rFonts w:ascii="Consolas" w:hAnsi="Consolas" w:cs="Consolas"/>
-          <w:i w:val="0"/>
-        </w:rPr>
-        <w:t>30</w:t>
-      </w:r>
-      <w:r>
-        <w:rPr>
-          <w:rFonts w:ascii="Consolas" w:hAnsi="Consolas" w:cs="Consolas"/>
-          <w:i w:val="0"/>
-        </w:rPr>
-        <w:t>”</w:t>
-      </w:r>
+        <w:t>, “date”: “2015-03-25”</w:t>
+      </w:r>
+      <w:proofErr w:type="gramStart"/>
       <w:r>
         <w:rPr>
           <w:rFonts w:ascii="Consolas" w:hAnsi="Consolas" w:cs="Consolas"/>
@@ -3376,6 +3718,7 @@
         </w:rPr>
         <w:t>}</w:t>
       </w:r>
+      <w:proofErr w:type="gramEnd"/>
       <w:r>
         <w:rPr>
           <w:i w:val="0"/>
@@ -3430,6 +3773,34 @@
           <w:i w:val="0"/>
         </w:rPr>
         <w:t>”}</w:t>
+      </w:r>
+    </w:p>
+    <w:p>
+      <w:pPr>
+        <w:pStyle w:val="berschrift2"/>
+      </w:pPr>
+      <w:bookmarkStart w:id="34" w:name="_Toc417543224"/>
+      <w:r>
+        <w:t>Storing data</w:t>
+      </w:r>
+      <w:bookmarkEnd w:id="34"/>
+    </w:p>
+    <w:p>
+      <w:pPr>
+        <w:pStyle w:val="level4"/>
+      </w:pPr>
+      <w:r>
+        <w:t>4.</w:t>
+      </w:r>
+      <w:r>
+        <w:t>4</w:t>
+      </w:r>
+      <w:r>
+        <w:t>.1</w:t>
+      </w:r>
+      <w:r>
+        <w:tab/>
+        <w:t>Description &amp; priority</w:t>
       </w:r>
     </w:p>
     <w:p>
@@ -3441,20 +3812,75 @@
         </w:numPr>
         <w:ind w:left="1440" w:hanging="716"/>
         <w:rPr>
-          <w:b/>
-          <w:sz w:val="28"/>
-        </w:rPr>
-      </w:pPr>
-    </w:p>
-    <w:p>
-      <w:pPr>
-        <w:pStyle w:val="berschrift2"/>
-      </w:pPr>
-      <w:bookmarkStart w:id="35" w:name="_Toc416969067"/>
-      <w:r>
-        <w:t>Storing data</w:t>
-      </w:r>
-      <w:bookmarkEnd w:id="35"/>
+          <w:i w:val="0"/>
+        </w:rPr>
+      </w:pPr>
+      <w:r>
+        <w:rPr>
+          <w:i w:val="0"/>
+        </w:rPr>
+        <w:tab/>
+      </w:r>
+      <w:r>
+        <w:rPr>
+          <w:i w:val="0"/>
+        </w:rPr>
+        <w:t>When</w:t>
+      </w:r>
+      <w:r>
+        <w:rPr>
+          <w:i w:val="0"/>
+        </w:rPr>
+        <w:t xml:space="preserve"> sending </w:t>
+      </w:r>
+      <w:r>
+        <w:rPr>
+          <w:i w:val="0"/>
+        </w:rPr>
+        <w:t>the store command</w:t>
+      </w:r>
+      <w:r>
+        <w:rPr>
+          <w:i w:val="0"/>
+        </w:rPr>
+        <w:t xml:space="preserve"> followed by the </w:t>
+      </w:r>
+      <w:r>
+        <w:rPr>
+          <w:i w:val="0"/>
+        </w:rPr>
+        <w:t xml:space="preserve">date and </w:t>
+      </w:r>
+      <w:r>
+        <w:rPr>
+          <w:i w:val="0"/>
+        </w:rPr>
+        <w:t xml:space="preserve">data, the </w:t>
+      </w:r>
+      <w:r>
+        <w:rPr>
+          <w:i w:val="0"/>
+        </w:rPr>
+        <w:t>client</w:t>
+      </w:r>
+      <w:r>
+        <w:rPr>
+          <w:i w:val="0"/>
+        </w:rPr>
+        <w:t xml:space="preserve"> can store the </w:t>
+      </w:r>
+      <w:r>
+        <w:rPr>
+          <w:i w:val="0"/>
+        </w:rPr>
+        <w:t>backup</w:t>
+      </w:r>
+      <w:r>
+        <w:rPr>
+          <w:i w:val="0"/>
+        </w:rPr>
+        <w:t xml:space="preserve"> on the server.</w:t>
+      </w:r>
     </w:p>
     <w:p>
       <w:pPr>
@@ -3467,11 +3893,11 @@
         <w:t>4</w:t>
       </w:r>
       <w:r>
-        <w:t>.1</w:t>
-      </w:r>
-      <w:r>
-        <w:tab/>
-        <w:t>Description &amp; priority</w:t>
+        <w:t>.2</w:t>
+      </w:r>
+      <w:r>
+        <w:tab/>
+        <w:t>Stimulus/Response Sequences</w:t>
       </w:r>
     </w:p>
     <w:p>
@@ -3483,92 +3909,226 @@
         </w:numPr>
         <w:ind w:left="1440" w:hanging="716"/>
         <w:rPr>
-          <w:i w:val="0"/>
-        </w:rPr>
-      </w:pPr>
-      <w:r>
-        <w:rPr>
-          <w:i w:val="0"/>
-        </w:rPr>
-        <w:tab/>
-      </w:r>
-      <w:r>
-        <w:rPr>
-          <w:i w:val="0"/>
-        </w:rPr>
-        <w:t>When</w:t>
-      </w:r>
-      <w:r>
-        <w:rPr>
-          <w:i w:val="0"/>
-        </w:rPr>
-        <w:t xml:space="preserve"> sending </w:t>
-      </w:r>
-      <w:r>
-        <w:rPr>
-          <w:i w:val="0"/>
-        </w:rPr>
-        <w:t>the store command</w:t>
-      </w:r>
-      <w:r>
-        <w:rPr>
-          <w:i w:val="0"/>
-        </w:rPr>
-        <w:t xml:space="preserve"> followed by the </w:t>
-      </w:r>
-      <w:r>
-        <w:rPr>
-          <w:i w:val="0"/>
-        </w:rPr>
-        <w:t>date</w:t>
-      </w:r>
-      <w:r>
-        <w:rPr>
-          <w:i w:val="0"/>
-        </w:rPr>
-        <w:t>/time</w:t>
-      </w:r>
-      <w:r>
-        <w:rPr>
-          <w:i w:val="0"/>
-        </w:rPr>
-        <w:t xml:space="preserve"> and </w:t>
-      </w:r>
-      <w:r>
-        <w:rPr>
-          <w:i w:val="0"/>
-        </w:rPr>
-        <w:t xml:space="preserve">data, the Android application can store the </w:t>
-      </w:r>
-      <w:r>
-        <w:rPr>
-          <w:i w:val="0"/>
-        </w:rPr>
-        <w:t>backup</w:t>
-      </w:r>
-      <w:r>
-        <w:rPr>
-          <w:i w:val="0"/>
-        </w:rPr>
-        <w:t xml:space="preserve"> on the server.</w:t>
-      </w:r>
+          <w:rFonts w:ascii="Consolas" w:hAnsi="Consolas" w:cs="Consolas"/>
+          <w:i w:val="0"/>
+        </w:rPr>
+      </w:pPr>
+      <w:r>
+        <w:rPr>
+          <w:i w:val="0"/>
+        </w:rPr>
+        <w:tab/>
+      </w:r>
+      <w:r>
+        <w:rPr>
+          <w:i w:val="0"/>
+        </w:rPr>
+        <w:t xml:space="preserve">When receiving </w:t>
+      </w:r>
+      <w:r>
+        <w:rPr>
+          <w:i w:val="0"/>
+        </w:rPr>
+        <w:t>a</w:t>
+      </w:r>
+      <w:r>
+        <w:rPr>
+          <w:i w:val="0"/>
+        </w:rPr>
+        <w:t xml:space="preserve"> store command </w:t>
+      </w:r>
+      <w:r>
+        <w:rPr>
+          <w:i w:val="0"/>
+        </w:rPr>
+        <w:t>like</w:t>
+      </w:r>
+      <w:r>
+        <w:rPr>
+          <w:i w:val="0"/>
+        </w:rPr>
+        <w:t xml:space="preserve"> </w:t>
+      </w:r>
+      <w:r>
+        <w:rPr>
+          <w:i w:val="0"/>
+        </w:rPr>
+        <w:br/>
+      </w:r>
+      <w:r>
+        <w:rPr>
+          <w:rFonts w:ascii="Consolas" w:hAnsi="Consolas" w:cs="Consolas"/>
+          <w:i w:val="0"/>
+        </w:rPr>
+        <w:t>{“command”: “</w:t>
+      </w:r>
+      <w:r>
+        <w:rPr>
+          <w:rFonts w:ascii="Consolas" w:hAnsi="Consolas" w:cs="Consolas"/>
+          <w:i w:val="0"/>
+        </w:rPr>
+        <w:t>store</w:t>
+      </w:r>
+      <w:r>
+        <w:rPr>
+          <w:rFonts w:ascii="Consolas" w:hAnsi="Consolas" w:cs="Consolas"/>
+          <w:i w:val="0"/>
+        </w:rPr>
+        <w:t>”</w:t>
+      </w:r>
+      <w:r>
+        <w:rPr>
+          <w:rFonts w:ascii="Consolas" w:hAnsi="Consolas" w:cs="Consolas"/>
+          <w:i w:val="0"/>
+        </w:rPr>
+        <w:t>,</w:t>
+      </w:r>
+      <w:r>
+        <w:rPr>
+          <w:rFonts w:ascii="Consolas" w:hAnsi="Consolas" w:cs="Consolas"/>
+          <w:i w:val="0"/>
+        </w:rPr>
+        <w:br/>
+        <w:t xml:space="preserve"> </w:t>
+      </w:r>
+      <w:r>
+        <w:rPr>
+          <w:rFonts w:ascii="Consolas" w:hAnsi="Consolas" w:cs="Consolas"/>
+          <w:i w:val="0"/>
+        </w:rPr>
+        <w:t>“date”: “2015-03-25”</w:t>
+      </w:r>
+      <w:r>
+        <w:rPr>
+          <w:rFonts w:ascii="Consolas" w:hAnsi="Consolas" w:cs="Consolas"/>
+          <w:i w:val="0"/>
+        </w:rPr>
+        <w:t>,</w:t>
+      </w:r>
+      <w:r>
+        <w:rPr>
+          <w:rFonts w:ascii="Consolas" w:hAnsi="Consolas" w:cs="Consolas"/>
+          <w:i w:val="0"/>
+        </w:rPr>
+        <w:br/>
+        <w:t xml:space="preserve"> </w:t>
+      </w:r>
+      <w:r>
+        <w:rPr>
+          <w:rFonts w:ascii="Consolas" w:hAnsi="Consolas" w:cs="Consolas"/>
+          <w:i w:val="0"/>
+        </w:rPr>
+        <w:t xml:space="preserve">“data”: </w:t>
+      </w:r>
+      <w:r>
+        <w:rPr>
+          <w:rFonts w:ascii="Consolas" w:hAnsi="Consolas" w:cs="Consolas"/>
+          <w:i w:val="0"/>
+        </w:rPr>
+        <w:t>“</w:t>
+      </w:r>
+      <w:r>
+        <w:rPr>
+          <w:rFonts w:ascii="Consolas" w:hAnsi="Consolas" w:cs="Consolas"/>
+          <w:i w:val="0"/>
+        </w:rPr>
+        <w:t>la8j9dskf9as8</w:t>
+      </w:r>
+      <w:r>
+        <w:rPr>
+          <w:rFonts w:ascii="Consolas" w:hAnsi="Consolas" w:cs="Consolas"/>
+          <w:i w:val="0"/>
+        </w:rPr>
+        <w:t>”</w:t>
+      </w:r>
+      <w:proofErr w:type="gramStart"/>
+      <w:r>
+        <w:rPr>
+          <w:rFonts w:ascii="Consolas" w:hAnsi="Consolas" w:cs="Consolas"/>
+          <w:i w:val="0"/>
+        </w:rPr>
+        <w:t>}</w:t>
+      </w:r>
+      <w:proofErr w:type="gramEnd"/>
+      <w:r>
+        <w:rPr>
+          <w:i w:val="0"/>
+        </w:rPr>
+        <w:br/>
+        <w:t>the server will respond with an ok once everything has been safely stored</w:t>
+      </w:r>
+      <w:r>
+        <w:rPr>
+          <w:i w:val="0"/>
+        </w:rPr>
+        <w:br/>
+      </w:r>
+      <w:r>
+        <w:rPr>
+          <w:rFonts w:ascii="Consolas" w:hAnsi="Consolas" w:cs="Consolas"/>
+          <w:i w:val="0"/>
+        </w:rPr>
+        <w:t>{</w:t>
+      </w:r>
+      <w:r>
+        <w:rPr>
+          <w:rFonts w:ascii="Consolas" w:hAnsi="Consolas" w:cs="Consolas"/>
+          <w:i w:val="0"/>
+        </w:rPr>
+        <w:t>“</w:t>
+      </w:r>
+      <w:r>
+        <w:rPr>
+          <w:rFonts w:ascii="Consolas" w:hAnsi="Consolas" w:cs="Consolas"/>
+          <w:i w:val="0"/>
+        </w:rPr>
+        <w:t>response</w:t>
+      </w:r>
+      <w:r>
+        <w:rPr>
+          <w:rFonts w:ascii="Consolas" w:hAnsi="Consolas" w:cs="Consolas"/>
+          <w:i w:val="0"/>
+        </w:rPr>
+        <w:t>”: “</w:t>
+      </w:r>
+      <w:r>
+        <w:rPr>
+          <w:rFonts w:ascii="Consolas" w:hAnsi="Consolas" w:cs="Consolas"/>
+          <w:i w:val="0"/>
+        </w:rPr>
+        <w:t>ok</w:t>
+      </w:r>
+      <w:r>
+        <w:rPr>
+          <w:rFonts w:ascii="Consolas" w:hAnsi="Consolas" w:cs="Consolas"/>
+          <w:i w:val="0"/>
+        </w:rPr>
+        <w:t>”}</w:t>
+      </w:r>
+    </w:p>
+    <w:p>
+      <w:pPr>
+        <w:pStyle w:val="berschrift2"/>
+      </w:pPr>
+      <w:bookmarkStart w:id="35" w:name="_Toc417543225"/>
+      <w:r>
+        <w:t>Deleting a</w:t>
+      </w:r>
+      <w:r>
+        <w:t xml:space="preserve"> backup</w:t>
+      </w:r>
+      <w:bookmarkEnd w:id="35"/>
     </w:p>
     <w:p>
       <w:pPr>
         <w:pStyle w:val="level4"/>
       </w:pPr>
       <w:r>
-        <w:t>4.</w:t>
-      </w:r>
-      <w:r>
-        <w:t>4</w:t>
-      </w:r>
-      <w:r>
-        <w:t>.2</w:t>
-      </w:r>
-      <w:r>
-        <w:tab/>
-        <w:t>Stimulus/Response Sequences</w:t>
+        <w:t>4.3.1</w:t>
+      </w:r>
+      <w:r>
+        <w:tab/>
+        <w:t>Description &amp; priority</w:t>
       </w:r>
     </w:p>
     <w:p>
@@ -3580,235 +4140,75 @@
         </w:numPr>
         <w:ind w:left="1440" w:hanging="716"/>
         <w:rPr>
-          <w:rFonts w:ascii="Consolas" w:hAnsi="Consolas" w:cs="Consolas"/>
-          <w:i w:val="0"/>
-        </w:rPr>
-      </w:pPr>
-      <w:r>
-        <w:rPr>
-          <w:i w:val="0"/>
-        </w:rPr>
-        <w:tab/>
-      </w:r>
-      <w:r>
-        <w:rPr>
-          <w:i w:val="0"/>
-        </w:rPr>
-        <w:t xml:space="preserve">When receiving </w:t>
-      </w:r>
-      <w:r>
-        <w:rPr>
-          <w:i w:val="0"/>
-        </w:rPr>
-        <w:t>a</w:t>
-      </w:r>
-      <w:r>
-        <w:rPr>
-          <w:i w:val="0"/>
-        </w:rPr>
-        <w:t xml:space="preserve"> store command </w:t>
-      </w:r>
-      <w:r>
-        <w:rPr>
-          <w:i w:val="0"/>
-        </w:rPr>
-        <w:t>like</w:t>
-      </w:r>
-      <w:r>
-        <w:rPr>
-          <w:i w:val="0"/>
-        </w:rPr>
-        <w:t xml:space="preserve"> </w:t>
-      </w:r>
-      <w:r>
-        <w:rPr>
-          <w:i w:val="0"/>
-        </w:rPr>
-        <w:br/>
-      </w:r>
-      <w:r>
-        <w:rPr>
-          <w:rFonts w:ascii="Consolas" w:hAnsi="Consolas" w:cs="Consolas"/>
-          <w:i w:val="0"/>
-        </w:rPr>
-        <w:t>{“command”: “</w:t>
-      </w:r>
-      <w:r>
-        <w:rPr>
-          <w:rFonts w:ascii="Consolas" w:hAnsi="Consolas" w:cs="Consolas"/>
-          <w:i w:val="0"/>
-        </w:rPr>
-        <w:t>store</w:t>
-      </w:r>
-      <w:r>
-        <w:rPr>
-          <w:rFonts w:ascii="Consolas" w:hAnsi="Consolas" w:cs="Consolas"/>
-          <w:i w:val="0"/>
-        </w:rPr>
-        <w:t>”</w:t>
-      </w:r>
-      <w:r>
-        <w:rPr>
-          <w:rFonts w:ascii="Consolas" w:hAnsi="Consolas" w:cs="Consolas"/>
-          <w:i w:val="0"/>
-        </w:rPr>
-        <w:t>,</w:t>
-      </w:r>
-      <w:r>
-        <w:rPr>
-          <w:rFonts w:ascii="Consolas" w:hAnsi="Consolas" w:cs="Consolas"/>
-          <w:i w:val="0"/>
-        </w:rPr>
-        <w:br/>
-        <w:t xml:space="preserve"> </w:t>
-      </w:r>
-      <w:r>
-        <w:rPr>
-          <w:rFonts w:ascii="Consolas" w:hAnsi="Consolas" w:cs="Consolas"/>
-          <w:i w:val="0"/>
-        </w:rPr>
-        <w:t>“date”: “2015-03-25</w:t>
-      </w:r>
-      <w:r>
-        <w:rPr>
-          <w:rFonts w:ascii="Consolas" w:hAnsi="Consolas" w:cs="Consolas"/>
-          <w:i w:val="0"/>
-        </w:rPr>
-        <w:t xml:space="preserve"> 13</w:t>
-      </w:r>
-      <w:r>
-        <w:rPr>
-          <w:rFonts w:ascii="Consolas" w:hAnsi="Consolas" w:cs="Consolas"/>
-          <w:i w:val="0"/>
-        </w:rPr>
-        <w:t>30</w:t>
-      </w:r>
-      <w:r>
-        <w:rPr>
-          <w:rFonts w:ascii="Consolas" w:hAnsi="Consolas" w:cs="Consolas"/>
-          <w:i w:val="0"/>
-        </w:rPr>
-        <w:t>”</w:t>
-      </w:r>
-      <w:r>
-        <w:rPr>
-          <w:rFonts w:ascii="Consolas" w:hAnsi="Consolas" w:cs="Consolas"/>
-          <w:i w:val="0"/>
-        </w:rPr>
-        <w:t>,</w:t>
-      </w:r>
-      <w:r>
-        <w:rPr>
-          <w:rFonts w:ascii="Consolas" w:hAnsi="Consolas" w:cs="Consolas"/>
-          <w:i w:val="0"/>
-        </w:rPr>
-        <w:br/>
-        <w:t xml:space="preserve"> </w:t>
-      </w:r>
-      <w:r>
-        <w:rPr>
-          <w:rFonts w:ascii="Consolas" w:hAnsi="Consolas" w:cs="Consolas"/>
-          <w:i w:val="0"/>
-        </w:rPr>
-        <w:t xml:space="preserve">“data”: </w:t>
-      </w:r>
-      <w:r>
-        <w:rPr>
-          <w:rFonts w:ascii="Consolas" w:hAnsi="Consolas" w:cs="Consolas"/>
-          <w:i w:val="0"/>
-        </w:rPr>
-        <w:t>“</w:t>
-      </w:r>
-      <w:r>
-        <w:rPr>
-          <w:rFonts w:ascii="Consolas" w:hAnsi="Consolas" w:cs="Consolas"/>
-          <w:i w:val="0"/>
-        </w:rPr>
-        <w:t>la8j9dskf9as8</w:t>
-      </w:r>
-      <w:r>
-        <w:rPr>
-          <w:rFonts w:ascii="Consolas" w:hAnsi="Consolas" w:cs="Consolas"/>
-          <w:i w:val="0"/>
-        </w:rPr>
-        <w:t>”}</w:t>
-      </w:r>
-      <w:r>
-        <w:rPr>
-          <w:i w:val="0"/>
-        </w:rPr>
-        <w:br/>
-        <w:t>the server will respond with an ok once everything has been safely stored</w:t>
-      </w:r>
-      <w:r>
-        <w:rPr>
-          <w:i w:val="0"/>
-        </w:rPr>
-        <w:br/>
-      </w:r>
-      <w:r>
-        <w:rPr>
-          <w:rFonts w:ascii="Consolas" w:hAnsi="Consolas" w:cs="Consolas"/>
-          <w:i w:val="0"/>
-        </w:rPr>
-        <w:t>{</w:t>
-      </w:r>
-      <w:r>
-        <w:rPr>
-          <w:rFonts w:ascii="Consolas" w:hAnsi="Consolas" w:cs="Consolas"/>
-          <w:i w:val="0"/>
-        </w:rPr>
-        <w:t>“</w:t>
-      </w:r>
-      <w:r>
-        <w:rPr>
-          <w:rFonts w:ascii="Consolas" w:hAnsi="Consolas" w:cs="Consolas"/>
-          <w:i w:val="0"/>
-        </w:rPr>
-        <w:t>response</w:t>
-      </w:r>
-      <w:r>
-        <w:rPr>
-          <w:rFonts w:ascii="Consolas" w:hAnsi="Consolas" w:cs="Consolas"/>
-          <w:i w:val="0"/>
-        </w:rPr>
-        <w:t>”: “</w:t>
-      </w:r>
-      <w:r>
-        <w:rPr>
-          <w:rFonts w:ascii="Consolas" w:hAnsi="Consolas" w:cs="Consolas"/>
-          <w:i w:val="0"/>
-        </w:rPr>
-        <w:t>ok</w:t>
-      </w:r>
-      <w:r>
-        <w:rPr>
-          <w:rFonts w:ascii="Consolas" w:hAnsi="Consolas" w:cs="Consolas"/>
-          <w:i w:val="0"/>
-        </w:rPr>
-        <w:t>”}</w:t>
-      </w:r>
-    </w:p>
-    <w:p>
-      <w:pPr>
-        <w:pStyle w:val="berschrift2"/>
-      </w:pPr>
-      <w:bookmarkStart w:id="36" w:name="_Toc416969068"/>
-      <w:r>
-        <w:t>Exception handling</w:t>
-      </w:r>
-      <w:bookmarkEnd w:id="36"/>
+          <w:i w:val="0"/>
+        </w:rPr>
+      </w:pPr>
+      <w:r>
+        <w:rPr>
+          <w:i w:val="0"/>
+        </w:rPr>
+        <w:tab/>
+        <w:t xml:space="preserve">When sending the </w:t>
+      </w:r>
+      <w:r>
+        <w:rPr>
+          <w:i w:val="0"/>
+        </w:rPr>
+        <w:t>delete</w:t>
+      </w:r>
+      <w:r>
+        <w:rPr>
+          <w:i w:val="0"/>
+        </w:rPr>
+        <w:t xml:space="preserve"> command</w:t>
+      </w:r>
+      <w:r>
+        <w:rPr>
+          <w:i w:val="0"/>
+        </w:rPr>
+        <w:t xml:space="preserve"> followed by the date</w:t>
+      </w:r>
+      <w:r>
+        <w:rPr>
+          <w:i w:val="0"/>
+        </w:rPr>
+        <w:t xml:space="preserve"> of storage, the </w:t>
+      </w:r>
+      <w:r>
+        <w:rPr>
+          <w:i w:val="0"/>
+        </w:rPr>
+        <w:t>client</w:t>
+      </w:r>
+      <w:r>
+        <w:rPr>
+          <w:i w:val="0"/>
+        </w:rPr>
+        <w:t xml:space="preserve"> can </w:t>
+      </w:r>
+      <w:r>
+        <w:rPr>
+          <w:i w:val="0"/>
+        </w:rPr>
+        <w:t>have a specific backup on the server removed</w:t>
+      </w:r>
+      <w:r>
+        <w:rPr>
+          <w:i w:val="0"/>
+        </w:rPr>
+        <w:t>.</w:t>
+      </w:r>
     </w:p>
     <w:p>
       <w:pPr>
         <w:pStyle w:val="level4"/>
       </w:pPr>
       <w:r>
-        <w:t>4.5.1</w:t>
-      </w:r>
-      <w:r>
-        <w:tab/>
-        <w:t>Description &amp; priority</w:t>
+        <w:t>4.3.2</w:t>
+      </w:r>
+      <w:r>
+        <w:tab/>
+        <w:t>Stimulus/Response Sequences</w:t>
       </w:r>
     </w:p>
     <w:p>
@@ -3828,19 +4228,133 @@
           <w:i w:val="0"/>
         </w:rPr>
         <w:tab/>
-        <w:t>Exceptions are caught in code and displayed locally on console output. Additionally, instead of a response, the exception message is sent to the client.</w:t>
-      </w:r>
+        <w:t xml:space="preserve">When receiving a date like </w:t>
+      </w:r>
+      <w:r>
+        <w:rPr>
+          <w:i w:val="0"/>
+        </w:rPr>
+        <w:br/>
+      </w:r>
+      <w:r>
+        <w:rPr>
+          <w:rFonts w:ascii="Consolas" w:hAnsi="Consolas" w:cs="Consolas"/>
+          <w:i w:val="0"/>
+        </w:rPr>
+        <w:t>{“command”: “</w:t>
+      </w:r>
+      <w:r>
+        <w:rPr>
+          <w:rFonts w:ascii="Consolas" w:hAnsi="Consolas" w:cs="Consolas"/>
+          <w:i w:val="0"/>
+        </w:rPr>
+        <w:t>delete</w:t>
+      </w:r>
+      <w:r>
+        <w:rPr>
+          <w:rFonts w:ascii="Consolas" w:hAnsi="Consolas" w:cs="Consolas"/>
+          <w:i w:val="0"/>
+        </w:rPr>
+        <w:t>”</w:t>
+      </w:r>
+      <w:r>
+        <w:rPr>
+          <w:rFonts w:ascii="Consolas" w:hAnsi="Consolas" w:cs="Consolas"/>
+          <w:i w:val="0"/>
+        </w:rPr>
+        <w:t>, “date”: “2015-03-25”</w:t>
+      </w:r>
+      <w:proofErr w:type="gramStart"/>
+      <w:r>
+        <w:rPr>
+          <w:rFonts w:ascii="Consolas" w:hAnsi="Consolas" w:cs="Consolas"/>
+          <w:i w:val="0"/>
+        </w:rPr>
+        <w:t>}</w:t>
+      </w:r>
+      <w:proofErr w:type="gramEnd"/>
+      <w:r>
+        <w:rPr>
+          <w:i w:val="0"/>
+        </w:rPr>
+        <w:br/>
+        <w:t xml:space="preserve">the server will respond </w:t>
+      </w:r>
+      <w:r>
+        <w:rPr>
+          <w:i w:val="0"/>
+        </w:rPr>
+        <w:t>with an ok once the backup has been removed</w:t>
+      </w:r>
+      <w:r>
+        <w:rPr>
+          <w:i w:val="0"/>
+        </w:rPr>
+        <w:br/>
+      </w:r>
+      <w:r>
+        <w:rPr>
+          <w:rFonts w:ascii="Consolas" w:hAnsi="Consolas" w:cs="Consolas"/>
+          <w:i w:val="0"/>
+        </w:rPr>
+        <w:t>{</w:t>
+      </w:r>
+      <w:r>
+        <w:rPr>
+          <w:rFonts w:ascii="Consolas" w:hAnsi="Consolas" w:cs="Consolas"/>
+          <w:i w:val="0"/>
+        </w:rPr>
+        <w:t>“</w:t>
+      </w:r>
+      <w:r>
+        <w:rPr>
+          <w:rFonts w:ascii="Consolas" w:hAnsi="Consolas" w:cs="Consolas"/>
+          <w:i w:val="0"/>
+        </w:rPr>
+        <w:t>response</w:t>
+      </w:r>
+      <w:r>
+        <w:rPr>
+          <w:rFonts w:ascii="Consolas" w:hAnsi="Consolas" w:cs="Consolas"/>
+          <w:i w:val="0"/>
+        </w:rPr>
+        <w:t>”: “</w:t>
+      </w:r>
+      <w:r>
+        <w:rPr>
+          <w:rFonts w:ascii="Consolas" w:hAnsi="Consolas" w:cs="Consolas"/>
+          <w:i w:val="0"/>
+        </w:rPr>
+        <w:t>ok</w:t>
+      </w:r>
+      <w:r>
+        <w:rPr>
+          <w:rFonts w:ascii="Consolas" w:hAnsi="Consolas" w:cs="Consolas"/>
+          <w:i w:val="0"/>
+        </w:rPr>
+        <w:t>”}</w:t>
+      </w:r>
+    </w:p>
+    <w:p>
+      <w:pPr>
+        <w:pStyle w:val="berschrift2"/>
+      </w:pPr>
+      <w:bookmarkStart w:id="36" w:name="_Toc417543226"/>
+      <w:r>
+        <w:t>Exception handling</w:t>
+      </w:r>
+      <w:bookmarkEnd w:id="36"/>
     </w:p>
     <w:p>
       <w:pPr>
         <w:pStyle w:val="level4"/>
       </w:pPr>
       <w:r>
-        <w:t>4.5.2</w:t>
-      </w:r>
-      <w:r>
-        <w:tab/>
-        <w:t>Stimulus/Response Sequences</w:t>
+        <w:t>4.5.1</w:t>
+      </w:r>
+      <w:r>
+        <w:tab/>
+        <w:t>Description &amp; priority</w:t>
       </w:r>
     </w:p>
     <w:p>
@@ -3852,85 +4366,55 @@
         </w:numPr>
         <w:ind w:left="1440" w:hanging="716"/>
         <w:rPr>
-          <w:rFonts w:cs="Arial"/>
-          <w:i w:val="0"/>
-        </w:rPr>
-      </w:pPr>
-      <w:r>
-        <w:rPr>
-          <w:i w:val="0"/>
-        </w:rPr>
-        <w:tab/>
-        <w:t>When an exception occurs, the server will not respond with a JSON object containing a response, but one containing an “error” entry like</w:t>
-      </w:r>
-      <w:r>
-        <w:rPr>
-          <w:i w:val="0"/>
-        </w:rPr>
-        <w:br/>
-      </w:r>
-      <w:r>
-        <w:rPr>
-          <w:rFonts w:ascii="Consolas" w:hAnsi="Consolas" w:cs="Consolas"/>
-          <w:i w:val="0"/>
-        </w:rPr>
-        <w:t>{</w:t>
-      </w:r>
-      <w:r>
-        <w:rPr>
-          <w:rFonts w:ascii="Consolas" w:hAnsi="Consolas" w:cs="Consolas"/>
-          <w:i w:val="0"/>
-        </w:rPr>
-        <w:t>“</w:t>
-      </w:r>
-      <w:r>
-        <w:rPr>
-          <w:rFonts w:ascii="Consolas" w:hAnsi="Consolas" w:cs="Consolas"/>
-          <w:i w:val="0"/>
-        </w:rPr>
-        <w:t>error</w:t>
-      </w:r>
-      <w:r>
-        <w:rPr>
-          <w:rFonts w:ascii="Consolas" w:hAnsi="Consolas" w:cs="Consolas"/>
-          <w:i w:val="0"/>
-        </w:rPr>
-        <w:t>”: “</w:t>
-      </w:r>
-      <w:r>
-        <w:rPr>
-          <w:rFonts w:ascii="Consolas" w:hAnsi="Consolas" w:cs="Consolas"/>
-          <w:i w:val="0"/>
-        </w:rPr>
-        <w:t>No/unknown command received</w:t>
-      </w:r>
-      <w:r>
-        <w:rPr>
-          <w:rFonts w:ascii="Consolas" w:hAnsi="Consolas" w:cs="Consolas"/>
-          <w:i w:val="0"/>
-        </w:rPr>
-        <w:t>”}</w:t>
-      </w:r>
-      <w:r>
-        <w:rPr>
-          <w:rFonts w:ascii="Consolas" w:hAnsi="Consolas" w:cs="Consolas"/>
-          <w:i w:val="0"/>
-        </w:rPr>
-        <w:br/>
-      </w:r>
-      <w:r>
-        <w:rPr>
-          <w:rFonts w:ascii="Consolas" w:hAnsi="Consolas" w:cs="Consolas"/>
-          <w:i w:val="0"/>
-        </w:rPr>
-        <w:br/>
-      </w:r>
-      <w:r>
-        <w:rPr>
-          <w:rFonts w:cs="Arial"/>
-          <w:i w:val="0"/>
-        </w:rPr>
-        <w:t>The client should always check if the response is of the type “error” and can then act accordingly.</w:t>
+          <w:i w:val="0"/>
+        </w:rPr>
+      </w:pPr>
+      <w:r>
+        <w:rPr>
+          <w:i w:val="0"/>
+        </w:rPr>
+        <w:tab/>
+        <w:t xml:space="preserve">Exceptions </w:t>
+      </w:r>
+      <w:proofErr w:type="gramStart"/>
+      <w:r>
+        <w:rPr>
+          <w:i w:val="0"/>
+        </w:rPr>
+        <w:t>are caught in code and displayed locally on console output</w:t>
+      </w:r>
+      <w:proofErr w:type="gramEnd"/>
+      <w:r>
+        <w:rPr>
+          <w:i w:val="0"/>
+        </w:rPr>
+        <w:t xml:space="preserve">. Additionally, instead of a response, the exception message </w:t>
+      </w:r>
+      <w:proofErr w:type="gramStart"/>
+      <w:r>
+        <w:rPr>
+          <w:i w:val="0"/>
+        </w:rPr>
+        <w:t>is sent</w:t>
+      </w:r>
+      <w:proofErr w:type="gramEnd"/>
+      <w:r>
+        <w:rPr>
+          <w:i w:val="0"/>
+        </w:rPr>
+        <w:t xml:space="preserve"> to the client.</w:t>
+      </w:r>
+    </w:p>
+    <w:p>
+      <w:pPr>
+        <w:pStyle w:val="level4"/>
+      </w:pPr>
+      <w:r>
+        <w:t>4.5.2</w:t>
+      </w:r>
+      <w:r>
+        <w:tab/>
+        <w:t>Stimulus/Response Sequences</w:t>
       </w:r>
     </w:p>
     <w:p>
@@ -3942,21 +4426,88 @@
         </w:numPr>
         <w:ind w:left="1440" w:hanging="716"/>
         <w:rPr>
-          <w:rFonts w:ascii="Consolas" w:hAnsi="Consolas" w:cs="Consolas"/>
-          <w:i w:val="0"/>
-        </w:rPr>
-      </w:pPr>
-    </w:p>
-    <w:p>
-      <w:pPr>
-        <w:spacing w:line="240" w:lineRule="auto"/>
-        <w:rPr>
           <w:b/>
           <w:kern w:val="28"/>
           <w:sz w:val="36"/>
         </w:rPr>
       </w:pPr>
       <w:r>
+        <w:rPr>
+          <w:i w:val="0"/>
+        </w:rPr>
+        <w:tab/>
+        <w:t>When an exception occurs, the server will not respond with a JSON object containing a response, but one containing an “error” entry like</w:t>
+      </w:r>
+      <w:r>
+        <w:rPr>
+          <w:i w:val="0"/>
+        </w:rPr>
+        <w:br/>
+      </w:r>
+      <w:r>
+        <w:rPr>
+          <w:rFonts w:ascii="Consolas" w:hAnsi="Consolas" w:cs="Consolas"/>
+          <w:i w:val="0"/>
+        </w:rPr>
+        <w:t>{</w:t>
+      </w:r>
+      <w:r>
+        <w:rPr>
+          <w:rFonts w:ascii="Consolas" w:hAnsi="Consolas" w:cs="Consolas"/>
+          <w:i w:val="0"/>
+        </w:rPr>
+        <w:t>“</w:t>
+      </w:r>
+      <w:r>
+        <w:rPr>
+          <w:rFonts w:ascii="Consolas" w:hAnsi="Consolas" w:cs="Consolas"/>
+          <w:i w:val="0"/>
+        </w:rPr>
+        <w:t>error</w:t>
+      </w:r>
+      <w:r>
+        <w:rPr>
+          <w:rFonts w:ascii="Consolas" w:hAnsi="Consolas" w:cs="Consolas"/>
+          <w:i w:val="0"/>
+        </w:rPr>
+        <w:t>”: “</w:t>
+      </w:r>
+      <w:r>
+        <w:rPr>
+          <w:rFonts w:ascii="Consolas" w:hAnsi="Consolas" w:cs="Consolas"/>
+          <w:i w:val="0"/>
+        </w:rPr>
+        <w:t>No/unknown command received</w:t>
+      </w:r>
+      <w:r>
+        <w:rPr>
+          <w:rFonts w:ascii="Consolas" w:hAnsi="Consolas" w:cs="Consolas"/>
+          <w:i w:val="0"/>
+        </w:rPr>
+        <w:t>”}</w:t>
+      </w:r>
+      <w:r>
+        <w:rPr>
+          <w:rFonts w:ascii="Consolas" w:hAnsi="Consolas" w:cs="Consolas"/>
+          <w:i w:val="0"/>
+        </w:rPr>
+        <w:br/>
+      </w:r>
+      <w:r>
+        <w:rPr>
+          <w:rFonts w:ascii="Consolas" w:hAnsi="Consolas" w:cs="Consolas"/>
+          <w:i w:val="0"/>
+        </w:rPr>
+        <w:br/>
+      </w:r>
+      <w:r>
+        <w:rPr>
+          <w:rFonts w:cs="Arial"/>
+          <w:i w:val="0"/>
+        </w:rPr>
+        <w:t>The client should always check if the response is of the type “error” and can then act accordingly.</w:t>
+      </w:r>
+      <w:r>
         <w:br w:type="page"/>
       </w:r>
     </w:p>
@@ -3964,7 +4515,7 @@
       <w:pPr>
         <w:pStyle w:val="berschrift1"/>
       </w:pPr>
-      <w:bookmarkStart w:id="37" w:name="_Toc416969069"/>
+      <w:bookmarkStart w:id="37" w:name="_Toc417543227"/>
       <w:r>
         <w:lastRenderedPageBreak/>
         <w:t>Other Nonfunctional Requirements</w:t>
@@ -3975,11 +4526,11 @@
       <w:pPr>
         <w:pStyle w:val="berschrift2"/>
       </w:pPr>
-      <w:bookmarkStart w:id="38" w:name="_Toc416969070"/>
+      <w:bookmarkStart w:id="38" w:name="_Toc417543228"/>
       <w:r>
         <w:t>Performance Requirements</w:t>
       </w:r>
-      <w:bookmarkEnd w:id="33"/>
+      <w:bookmarkEnd w:id="31"/>
       <w:bookmarkEnd w:id="38"/>
     </w:p>
     <w:p>
@@ -3993,21 +4544,19 @@
         <w:rPr>
           <w:i w:val="0"/>
         </w:rPr>
-        <w:t>The server does not need to handle multiple users at the same time.</w:t>
-      </w:r>
-    </w:p>
-    <w:p>
-      <w:pPr>
-        <w:pStyle w:val="template"/>
-        <w:rPr>
-          <w:i w:val="0"/>
-        </w:rPr>
-      </w:pPr>
-      <w:r>
-        <w:rPr>
-          <w:i w:val="0"/>
-        </w:rPr>
-        <w:t>The server does not need to be able to act on console input at all times, doing this between handling network requests is sufficient.</w:t>
+        <w:t xml:space="preserve">The server does not need to handle </w:t>
+      </w:r>
+      <w:r>
+        <w:rPr>
+          <w:i w:val="0"/>
+        </w:rPr>
+        <w:t>multiple users at the same time, although it very well could</w:t>
+      </w:r>
+      <w:r>
+        <w:rPr>
+          <w:i w:val="0"/>
+        </w:rPr>
+        <w:t>.</w:t>
       </w:r>
     </w:p>
     <w:p>
@@ -4015,7 +4564,7 @@
         <w:pStyle w:val="berschrift2"/>
       </w:pPr>
       <w:bookmarkStart w:id="39" w:name="_Toc439994691"/>
-      <w:bookmarkStart w:id="40" w:name="_Toc416969071"/>
+      <w:bookmarkStart w:id="40" w:name="_Toc417543229"/>
       <w:r>
         <w:t>Safety Requirements</w:t>
       </w:r>
@@ -4033,7 +4582,31 @@
         <w:rPr>
           <w:i w:val="0"/>
         </w:rPr>
-        <w:t>As the server acts as backup, no further backup is required. The newest version will always be on the device running the Android application and failure of both systems is extremely unlikely.</w:t>
+        <w:t xml:space="preserve">As the server </w:t>
+      </w:r>
+      <w:r>
+        <w:rPr>
+          <w:i w:val="0"/>
+        </w:rPr>
+        <w:t xml:space="preserve">already </w:t>
+      </w:r>
+      <w:r>
+        <w:rPr>
+          <w:i w:val="0"/>
+        </w:rPr>
+        <w:t xml:space="preserve">acts as backup, no further backup is required. The newest version will always be on the device running the </w:t>
+      </w:r>
+      <w:r>
+        <w:rPr>
+          <w:i w:val="0"/>
+        </w:rPr>
+        <w:t>client</w:t>
+      </w:r>
+      <w:r>
+        <w:rPr>
+          <w:i w:val="0"/>
+        </w:rPr>
+        <w:t xml:space="preserve"> and failure of both systems is extremely unlikely.</w:t>
       </w:r>
     </w:p>
     <w:p>
@@ -4041,7 +4614,7 @@
         <w:pStyle w:val="berschrift2"/>
       </w:pPr>
       <w:bookmarkStart w:id="41" w:name="_Toc439994692"/>
-      <w:bookmarkStart w:id="42" w:name="_Toc416969072"/>
+      <w:bookmarkStart w:id="42" w:name="_Toc417543230"/>
       <w:r>
         <w:t>Security Requirements</w:t>
       </w:r>
@@ -4059,13 +4632,39 @@
         <w:rPr>
           <w:i w:val="0"/>
         </w:rPr>
-        <w:t xml:space="preserve">As all data is already </w:t>
-      </w:r>
-      <w:r>
-        <w:rPr>
-          <w:i w:val="0"/>
-        </w:rPr>
-        <w:t>encrypted on the Android device. I</w:t>
+        <w:t xml:space="preserve">As all data </w:t>
+      </w:r>
+      <w:proofErr w:type="gramStart"/>
+      <w:r>
+        <w:rPr>
+          <w:i w:val="0"/>
+        </w:rPr>
+        <w:t xml:space="preserve">is already </w:t>
+      </w:r>
+      <w:r>
+        <w:rPr>
+          <w:i w:val="0"/>
+        </w:rPr>
+        <w:t>encrypted</w:t>
+      </w:r>
+      <w:proofErr w:type="gramEnd"/>
+      <w:r>
+        <w:rPr>
+          <w:i w:val="0"/>
+        </w:rPr>
+        <w:t xml:space="preserve"> on the </w:t>
+      </w:r>
+      <w:r>
+        <w:rPr>
+          <w:i w:val="0"/>
+        </w:rPr>
+        <w:t>client</w:t>
+      </w:r>
+      <w:r>
+        <w:rPr>
+          <w:i w:val="0"/>
+        </w:rPr>
+        <w:t>. I</w:t>
       </w:r>
       <w:r>
         <w:rPr>
@@ -4082,13 +4681,50 @@
         <w:rPr>
           <w:i w:val="0"/>
         </w:rPr>
-        <w:t>There is only so much harm that can be done by connecting to the server and storing data until storage is full, so there is no need for any authentication before storing.</w:t>
-      </w:r>
-    </w:p>
-    <w:p>
-      <w:pPr>
-        <w:pStyle w:val="template"/>
-      </w:pPr>
+        <w:t xml:space="preserve">The server </w:t>
+      </w:r>
+      <w:proofErr w:type="gramStart"/>
+      <w:r>
+        <w:rPr>
+          <w:i w:val="0"/>
+        </w:rPr>
+        <w:t>is by no means intended</w:t>
+      </w:r>
+      <w:proofErr w:type="gramEnd"/>
+      <w:r>
+        <w:rPr>
+          <w:i w:val="0"/>
+        </w:rPr>
+        <w:t xml:space="preserve"> to be safe. It is secure in the sense that it should be very hard or near impossible to decrypt the data stored on it, but it is easy to just connect to it and have it remove all backups</w:t>
+      </w:r>
+      <w:r>
+        <w:rPr>
+          <w:i w:val="0"/>
+        </w:rPr>
+        <w:t>.</w:t>
+      </w:r>
+      <w:r>
+        <w:rPr>
+          <w:i w:val="0"/>
+        </w:rPr>
+        <w:t xml:space="preserve"> It should be </w:t>
+      </w:r>
+      <w:proofErr w:type="gramStart"/>
+      <w:r>
+        <w:rPr>
+          <w:i w:val="0"/>
+        </w:rPr>
+        <w:t>fairly easy</w:t>
+      </w:r>
+      <w:proofErr w:type="gramEnd"/>
+      <w:r>
+        <w:rPr>
+          <w:i w:val="0"/>
+        </w:rPr>
+        <w:t xml:space="preserve"> to extend functionality to include some sort of authentication, but as this is hardly necessary for this hobby project, implementation is currently not planned.</w:t>
+      </w:r>
+      <w:bookmarkStart w:id="43" w:name="_GoBack"/>
+      <w:bookmarkEnd w:id="43"/>
     </w:p>
     <w:sectPr>
       <w:headerReference w:type="default" r:id="rId11"/>
@@ -4135,7 +4771,15 @@
       <w:jc w:val="center"/>
     </w:pPr>
     <w:r>
-      <w:t>Copyright © 1999 by Karl E. Wiegers. Permission is granted to use, modify, and distribute this document.</w:t>
+      <w:t xml:space="preserve">Copyright © 1999 by Karl E. </w:t>
+    </w:r>
+    <w:proofErr w:type="spellStart"/>
+    <w:r>
+      <w:t>Wiegers</w:t>
+    </w:r>
+    <w:proofErr w:type="spellEnd"/>
+    <w:r>
+      <w:t>. Permission is granted to use, modify, and distribute this document.</w:t>
     </w:r>
   </w:p>
 </w:ftr>
@@ -4263,7 +4907,7 @@
       <w:rPr>
         <w:noProof/>
       </w:rPr>
-      <w:t>4</w:t>
+      <w:t>3</w:t>
     </w:r>
     <w:r>
       <w:fldChar w:fldCharType="end"/>

</xml_diff>